<commit_message>
Fixed typo in the pseudo-code for the model
The tilde characters were lost due to an incompatibility between Word
and OpenOffice. I restored them.
</commit_message>
<xml_diff>
--- a/problems/problem10/problem10-details.docx
+++ b/problems/problem10/problem10-details.docx
@@ -1,13 +1,13 @@
 
 <file path=word/document.xml><?xml version="1.0" encoding="utf-8"?>
-<w:document xmlns:wpc="http://schemas.microsoft.com/office/word/2010/wordprocessingCanvas" xmlns:mc="http://schemas.openxmlformats.org/markup-compatibility/2006" xmlns:o="urn:schemas-microsoft-com:office:office" xmlns:r="http://schemas.openxmlformats.org/officeDocument/2006/relationships" xmlns:m="http://schemas.openxmlformats.org/officeDocument/2006/math" xmlns:v="urn:schemas-microsoft-com:vml" xmlns:wp14="http://schemas.microsoft.com/office/word/2010/wordprocessingDrawing" xmlns:wp="http://schemas.openxmlformats.org/drawingml/2006/wordprocessingDrawing" xmlns:w10="urn:schemas-microsoft-com:office:word" xmlns:w="http://schemas.openxmlformats.org/wordprocessingml/2006/main" xmlns:w14="http://schemas.microsoft.com/office/word/2010/wordml" xmlns:w15="http://schemas.microsoft.com/office/word/2012/wordml" xmlns:wpg="http://schemas.microsoft.com/office/word/2010/wordprocessingGroup" xmlns:wpi="http://schemas.microsoft.com/office/word/2010/wordprocessingInk" xmlns:wne="http://schemas.microsoft.com/office/word/2006/wordml" xmlns:wps="http://schemas.microsoft.com/office/word/2010/wordprocessingShape" mc:Ignorable="w14 w15 wp14">
+<w:document xmlns:wpc="http://schemas.microsoft.com/office/word/2010/wordprocessingCanvas" xmlns:mc="http://schemas.openxmlformats.org/markup-compatibility/2006" xmlns:o="urn:schemas-microsoft-com:office:office" xmlns:r="http://schemas.openxmlformats.org/officeDocument/2006/relationships" xmlns:m="http://schemas.openxmlformats.org/officeDocument/2006/math" xmlns:v="urn:schemas-microsoft-com:vml" xmlns:wp14="http://schemas.microsoft.com/office/word/2010/wordprocessingDrawing" xmlns:wp="http://schemas.openxmlformats.org/drawingml/2006/wordprocessingDrawing" xmlns:w10="urn:schemas-microsoft-com:office:word" xmlns:w="http://schemas.openxmlformats.org/wordprocessingml/2006/main" xmlns:w14="http://schemas.microsoft.com/office/word/2010/wordml" xmlns:wpg="http://schemas.microsoft.com/office/word/2010/wordprocessingGroup" xmlns:wpi="http://schemas.microsoft.com/office/word/2010/wordprocessingInk" xmlns:wne="http://schemas.microsoft.com/office/word/2006/wordml" xmlns:wps="http://schemas.microsoft.com/office/word/2010/wordprocessingShape" mc:Ignorable="w14 wp14">
   <w:body>
     <w:p>
       <w:pPr>
         <w:pStyle w:val="Heading1"/>
       </w:pPr>
       <w:r>
-        <w:t xml:space="preserve">Small Problem 10: </w:t>
+        <w:t xml:space="preserve">Problem 10: </w:t>
       </w:r>
       <w:r>
         <w:t>Lifted Inference</w:t>
@@ -23,15 +23,25 @@
     </w:p>
     <w:p>
       <w:pPr>
-        <w:spacing w:after="0"/>
-        <w:ind w:left="720"/>
-        <w:rPr>
+        <w:keepNext/>
+        <w:keepLines/>
+        <w:spacing w:before="200" w:after="0"/>
+        <w:outlineLvl w:val="1"/>
+        <w:rPr>
+          <w:rFonts w:ascii="Cambria" w:hAnsi="Cambria"/>
           <w:b/>
-        </w:rPr>
-      </w:pPr>
-      <w:r>
-        <w:rPr>
+          <w:bCs/>
+          <w:sz w:val="26"/>
+          <w:szCs w:val="26"/>
+        </w:rPr>
+      </w:pPr>
+      <w:r>
+        <w:rPr>
+          <w:rFonts w:ascii="Cambria" w:hAnsi="Cambria"/>
           <w:b/>
+          <w:bCs/>
+          <w:sz w:val="26"/>
+          <w:szCs w:val="26"/>
         </w:rPr>
         <w:t xml:space="preserve">Given: </w:t>
       </w:r>
@@ -39,7 +49,6 @@
     <w:p>
       <w:pPr>
         <w:pStyle w:val="PlainText"/>
-        <w:ind w:left="1170"/>
         <w:rPr>
           <w:rFonts w:ascii="Calibri" w:hAnsi="Calibri"/>
           <w:sz w:val="22"/>
@@ -59,106 +68,123 @@
       <w:pPr>
         <w:pStyle w:val="PlainText"/>
         <w:spacing w:before="240"/>
-        <w:ind w:left="1440"/>
+        <w:ind w:left="720"/>
         <w:rPr>
           <w:sz w:val="22"/>
         </w:rPr>
       </w:pPr>
+      <m:oMath>
+        <m:r>
+          <m:rPr>
+            <m:sty m:val="p"/>
+          </m:rPr>
+          <w:rPr>
+            <w:rFonts w:ascii="Cambria Math" w:hAnsi="Cambria Math"/>
+            <w:sz w:val="22"/>
+          </w:rPr>
+          <m:t>cause</m:t>
+        </m:r>
+        <m:r>
+          <w:rPr>
+            <w:rFonts w:ascii="Cambria Math" w:hAnsi="Cambria Math"/>
+            <w:sz w:val="22"/>
+          </w:rPr>
+          <m:t xml:space="preserve"> ~ </m:t>
+        </m:r>
+        <m:r>
+          <m:rPr>
+            <m:sty m:val="p"/>
+          </m:rPr>
+          <w:rPr>
+            <w:rFonts w:ascii="Cambria Math" w:hAnsi="Cambria Math"/>
+            <w:sz w:val="22"/>
+          </w:rPr>
+          <m:t>Bernoulli</m:t>
+        </m:r>
+        <m:r>
+          <w:rPr>
+            <w:rFonts w:ascii="Cambria Math" w:hAnsi="Cambria Math"/>
+            <w:sz w:val="22"/>
+          </w:rPr>
+          <m:t>(0.01)</m:t>
+        </m:r>
+      </m:oMath>
+      <w:r>
+        <w:rPr>
+          <w:sz w:val="22"/>
+        </w:rPr>
+        <w:t>;</w:t>
+      </w:r>
+    </w:p>
+    <w:p>
+      <w:pPr>
+        <w:pStyle w:val="PlainText"/>
+        <w:ind w:left="720"/>
+        <w:rPr>
+          <w:sz w:val="22"/>
+        </w:rPr>
+      </w:pPr>
+      <w:proofErr w:type="gramStart"/>
+      <w:r>
+        <w:rPr>
+          <w:sz w:val="22"/>
+        </w:rPr>
+        <w:t>for</w:t>
+      </w:r>
+      <w:proofErr w:type="gramEnd"/>
+      <w:r>
+        <w:rPr>
+          <w:sz w:val="22"/>
+        </w:rPr>
+        <w:t xml:space="preserve"> all </w:t>
+      </w:r>
       <m:oMath>
         <m:r>
           <w:rPr>
             <w:rFonts w:ascii="Cambria Math" w:hAnsi="Cambria Math"/>
+            <w:sz w:val="22"/>
           </w:rPr>
-          <m:t>cause Bernoulli</m:t>
+          <m:t>i</m:t>
         </m:r>
-        <m:d>
-          <m:dPr>
-            <m:ctrlPr>
-              <w:rPr>
-                <w:rFonts w:ascii="Cambria Math" w:hAnsi="Cambria Math"/>
-              </w:rPr>
-            </m:ctrlPr>
-          </m:dPr>
-          <m:e>
-            <m:r>
-              <w:rPr>
-                <w:rFonts w:ascii="Cambria Math" w:hAnsi="Cambria Math"/>
-              </w:rPr>
-              <m:t>0.01</m:t>
-            </m:r>
-          </m:e>
-        </m:d>
       </m:oMath>
       <w:r>
         <w:rPr>
           <w:sz w:val="22"/>
         </w:rPr>
-        <w:t>;</w:t>
-      </w:r>
-    </w:p>
-    <w:p>
-      <w:pPr>
-        <w:pStyle w:val="PlainText"/>
-        <w:ind w:left="1440"/>
-        <w:rPr>
-          <w:sz w:val="22"/>
-        </w:rPr>
-      </w:pPr>
-      <w:proofErr w:type="gramStart"/>
-      <w:r>
-        <w:rPr>
-          <w:sz w:val="22"/>
-        </w:rPr>
-        <w:t>for</w:t>
-      </w:r>
-      <w:proofErr w:type="gramEnd"/>
-      <w:r>
-        <w:rPr>
-          <w:sz w:val="22"/>
-        </w:rPr>
-        <w:t xml:space="preserve"> all </w:t>
+        <w:t xml:space="preserve"> in </w:t>
       </w:r>
       <m:oMath>
         <m:r>
           <w:rPr>
             <w:rFonts w:ascii="Cambria Math" w:hAnsi="Cambria Math"/>
+            <w:sz w:val="22"/>
           </w:rPr>
-          <m:t>i</m:t>
+          <m:t>{1, …, n}</m:t>
         </m:r>
       </m:oMath>
-      <w:r>
+    </w:p>
+    <w:p>
+      <w:pPr>
+        <w:pStyle w:val="PlainText"/>
+        <w:ind w:left="720"/>
         <w:rPr>
           <w:sz w:val="22"/>
         </w:rPr>
-        <w:t xml:space="preserve"> in </w:t>
+      </w:pPr>
+      <w:r>
+        <w:rPr>
+          <w:sz w:val="22"/>
+        </w:rPr>
+        <w:t xml:space="preserve">     </w:t>
       </w:r>
       <m:oMath>
         <m:r>
+          <m:rPr>
+            <m:sty m:val="p"/>
+          </m:rPr>
           <w:rPr>
             <w:rFonts w:ascii="Cambria Math" w:hAnsi="Cambria Math"/>
-          </w:rPr>
-          <m:t>{1,…,n}</m:t>
-        </m:r>
-      </m:oMath>
-    </w:p>
-    <w:p>
-      <w:pPr>
-        <w:pStyle w:val="PlainText"/>
-        <w:ind w:left="1440"/>
-        <w:rPr>
-          <w:sz w:val="22"/>
-        </w:rPr>
-      </w:pPr>
-      <w:r>
-        <w:rPr>
-          <w:sz w:val="22"/>
-        </w:rPr>
-        <w:t xml:space="preserve">     </w:t>
-      </w:r>
-      <m:oMath>
-        <m:r>
-          <w:rPr>
-            <w:rFonts w:ascii="Cambria Math" w:hAnsi="Cambria Math"/>
+            <w:sz w:val="22"/>
           </w:rPr>
           <m:t>effec</m:t>
         </m:r>
@@ -167,13 +193,19 @@
             <m:ctrlPr>
               <w:rPr>
                 <w:rFonts w:ascii="Cambria Math" w:hAnsi="Cambria Math"/>
+                <w:i/>
+                <w:sz w:val="22"/>
               </w:rPr>
             </m:ctrlPr>
           </m:sSubPr>
           <m:e>
             <m:r>
+              <m:rPr>
+                <m:sty m:val="p"/>
+              </m:rPr>
               <w:rPr>
                 <w:rFonts w:ascii="Cambria Math" w:hAnsi="Cambria Math"/>
+                <w:sz w:val="22"/>
               </w:rPr>
               <m:t>t</m:t>
             </m:r>
@@ -182,6 +214,7 @@
             <m:r>
               <w:rPr>
                 <w:rFonts w:ascii="Cambria Math" w:hAnsi="Cambria Math"/>
+                <w:sz w:val="22"/>
               </w:rPr>
               <m:t>i</m:t>
             </m:r>
@@ -190,26 +223,27 @@
         <m:r>
           <w:rPr>
             <w:rFonts w:ascii="Cambria Math" w:hAnsi="Cambria Math"/>
+            <w:sz w:val="22"/>
           </w:rPr>
-          <m:t xml:space="preserve"> Bernoulli</m:t>
+          <m:t xml:space="preserve">  ~ </m:t>
         </m:r>
-        <m:d>
-          <m:dPr>
-            <m:ctrlPr>
-              <w:rPr>
-                <w:rFonts w:ascii="Cambria Math" w:hAnsi="Cambria Math"/>
-              </w:rPr>
-            </m:ctrlPr>
-          </m:dPr>
-          <m:e>
-            <m:r>
-              <w:rPr>
-                <w:rFonts w:ascii="Cambria Math" w:hAnsi="Cambria Math"/>
-              </w:rPr>
-              <m:t>0.6</m:t>
-            </m:r>
-          </m:e>
-        </m:d>
+        <m:r>
+          <m:rPr>
+            <m:sty m:val="p"/>
+          </m:rPr>
+          <w:rPr>
+            <w:rFonts w:ascii="Cambria Math" w:hAnsi="Cambria Math"/>
+            <w:sz w:val="22"/>
+          </w:rPr>
+          <m:t>Bernoulli</m:t>
+        </m:r>
+        <m:r>
+          <w:rPr>
+            <w:rFonts w:ascii="Cambria Math" w:hAnsi="Cambria Math"/>
+            <w:sz w:val="22"/>
+          </w:rPr>
+          <m:t>(0.6)</m:t>
+        </m:r>
       </m:oMath>
       <w:r>
         <w:rPr>
@@ -227,8 +261,12 @@
       <w:proofErr w:type="gramEnd"/>
       <m:oMath>
         <m:r>
+          <m:rPr>
+            <m:sty m:val="p"/>
+          </m:rPr>
           <w:rPr>
             <w:rFonts w:ascii="Cambria Math" w:hAnsi="Cambria Math"/>
+            <w:sz w:val="22"/>
           </w:rPr>
           <m:t>cause</m:t>
         </m:r>
@@ -243,7 +281,7 @@
     <w:p>
       <w:pPr>
         <w:pStyle w:val="PlainText"/>
-        <w:ind w:left="1440"/>
+        <w:ind w:left="720"/>
         <w:rPr>
           <w:sz w:val="22"/>
         </w:rPr>
@@ -255,29 +293,23 @@
         <w:t xml:space="preserve">            </w:t>
       </w:r>
       <m:oMath>
+        <m:r>
+          <m:rPr>
+            <m:sty m:val="p"/>
+          </m:rPr>
+          <w:rPr>
+            <w:rFonts w:ascii="Cambria Math" w:hAnsi="Cambria Math"/>
+            <w:sz w:val="22"/>
+          </w:rPr>
+          <m:t>Bernoulli</m:t>
+        </m:r>
         <m:r>
           <w:rPr>
             <w:rFonts w:ascii="Cambria Math" w:hAnsi="Cambria Math"/>
+            <w:sz w:val="22"/>
           </w:rPr>
-          <m:t>Bernoulli</m:t>
+          <m:t>(0.05)</m:t>
         </m:r>
-        <m:d>
-          <m:dPr>
-            <m:ctrlPr>
-              <w:rPr>
-                <w:rFonts w:ascii="Cambria Math" w:hAnsi="Cambria Math"/>
-              </w:rPr>
-            </m:ctrlPr>
-          </m:dPr>
-          <m:e>
-            <m:r>
-              <w:rPr>
-                <w:rFonts w:ascii="Cambria Math" w:hAnsi="Cambria Math"/>
-              </w:rPr>
-              <m:t>0.05</m:t>
-            </m:r>
-          </m:e>
-        </m:d>
       </m:oMath>
       <w:r>
         <w:rPr>
@@ -287,8 +319,12 @@
       </w:r>
       <m:oMath>
         <m:r>
+          <m:rPr>
+            <m:sty m:val="p"/>
+          </m:rPr>
           <w:rPr>
             <w:rFonts w:ascii="Cambria Math" w:hAnsi="Cambria Math"/>
+            <w:sz w:val="22"/>
           </w:rPr>
           <m:t>cause</m:t>
         </m:r>
@@ -297,28 +333,34 @@
     <w:p>
       <w:pPr>
         <w:pStyle w:val="HTMLPreformatted"/>
-        <w:ind w:left="1440"/>
-      </w:pPr>
-    </w:p>
-    <w:p>
-      <w:pPr>
-        <w:spacing w:after="0"/>
-        <w:ind w:left="720"/>
-        <w:rPr>
+      </w:pPr>
+    </w:p>
+    <w:p>
+      <w:pPr>
+        <w:keepNext/>
+        <w:keepLines/>
+        <w:spacing w:before="200" w:after="0"/>
+        <w:outlineLvl w:val="1"/>
+        <w:rPr>
+          <w:rFonts w:ascii="Cambria" w:hAnsi="Cambria"/>
           <w:b/>
-        </w:rPr>
-      </w:pPr>
-      <w:r>
-        <w:rPr>
+          <w:bCs/>
+          <w:sz w:val="26"/>
+          <w:szCs w:val="26"/>
+        </w:rPr>
+      </w:pPr>
+      <w:r>
+        <w:rPr>
+          <w:rFonts w:ascii="Cambria" w:hAnsi="Cambria"/>
           <w:b/>
+          <w:bCs/>
+          <w:sz w:val="26"/>
+          <w:szCs w:val="26"/>
         </w:rPr>
         <w:t xml:space="preserve">Find: </w:t>
       </w:r>
     </w:p>
     <w:p>
-      <w:pPr>
-        <w:ind w:left="1170"/>
-      </w:pPr>
       <w:r>
         <w:t xml:space="preserve">Query: The exact value </w:t>
       </w:r>
@@ -347,10 +389,25 @@
           </m:dPr>
           <m:e>
             <m:r>
+              <m:rPr>
+                <m:sty m:val="p"/>
+              </m:rPr>
               <w:rPr>
                 <w:rFonts w:ascii="Cambria Math" w:hAnsi="Cambria Math"/>
               </w:rPr>
-              <m:t>cause | #{i:</m:t>
+              <m:t>cause</m:t>
+            </m:r>
+            <m:r>
+              <w:rPr>
+                <w:rFonts w:ascii="Cambria Math" w:hAnsi="Cambria Math"/>
+              </w:rPr>
+              <m:t xml:space="preserve"> </m:t>
+            </m:r>
+            <m:r>
+              <w:rPr>
+                <w:rFonts w:ascii="Cambria Math" w:hAnsi="Cambria Math"/>
+              </w:rPr>
+              <m:t>| #{i:</m:t>
             </m:r>
             <m:sSub>
               <m:sSubPr>
@@ -362,6 +419,9 @@
               </m:sSubPr>
               <m:e>
                 <m:r>
+                  <m:rPr>
+                    <m:sty m:val="p"/>
+                  </m:rPr>
                   <w:rPr>
                     <w:rFonts w:ascii="Cambria Math" w:hAnsi="Cambria Math"/>
                   </w:rPr>
@@ -415,34 +475,40 @@
     </w:p>
     <w:p>
       <w:pPr>
-        <w:spacing w:after="0"/>
-        <w:ind w:left="720"/>
-        <w:rPr>
+        <w:keepNext/>
+        <w:keepLines/>
+        <w:spacing w:before="200" w:after="0"/>
+        <w:outlineLvl w:val="1"/>
+        <w:rPr>
+          <w:rFonts w:ascii="Cambria" w:hAnsi="Cambria"/>
           <w:b/>
-        </w:rPr>
-      </w:pPr>
-      <w:r>
-        <w:rPr>
+          <w:bCs/>
+          <w:sz w:val="26"/>
+          <w:szCs w:val="26"/>
+        </w:rPr>
+      </w:pPr>
+      <w:r>
+        <w:rPr>
+          <w:rFonts w:ascii="Cambria" w:hAnsi="Cambria"/>
           <w:b/>
+          <w:bCs/>
+          <w:sz w:val="26"/>
+          <w:szCs w:val="26"/>
         </w:rPr>
         <w:t>Metric:</w:t>
       </w:r>
     </w:p>
     <w:p>
-      <w:pPr>
-        <w:ind w:left="1170"/>
-      </w:pPr>
       <w:r>
         <w:t>Time required to answer the query for values</w:t>
       </w:r>
       <w:r>
         <w:t>:</w:t>
       </w:r>
-    </w:p>
-    <w:p>
-      <w:pPr>
-        <w:ind w:left="1170"/>
-      </w:pPr>
+      <w:bookmarkStart w:id="0" w:name="_GoBack"/>
+      <w:bookmarkEnd w:id="0"/>
+    </w:p>
+    <w:p>
       <m:oMath>
         <m:r>
           <w:rPr>
@@ -475,9 +541,6 @@
       </w:r>
     </w:p>
     <w:p>
-      <w:pPr>
-        <w:ind w:left="1170"/>
-      </w:pPr>
       <m:oMathPara>
         <m:oMathParaPr>
           <m:jc m:val="left"/>
@@ -518,9 +581,6 @@
       </m:oMathPara>
     </w:p>
     <w:p>
-      <w:pPr>
-        <w:ind w:left="1170"/>
-      </w:pPr>
       <w:r>
         <w:t>Instead of a performance profile for each of these values, please submit a single CSV file named “problem-10-metrics.csv” with three columns</w:t>
       </w:r>
@@ -559,9 +619,6 @@
       </w:r>
     </w:p>
     <w:p>
-      <w:pPr>
-        <w:ind w:left="1170"/>
-      </w:pPr>
       <w:r>
         <w:t xml:space="preserve">Note that ideal running time should scale as </w:t>
       </w:r>
@@ -610,43 +667,40 @@
     </w:p>
     <w:p>
       <w:pPr>
-        <w:ind w:firstLine="720"/>
-        <w:rPr>
+        <w:keepNext/>
+        <w:keepLines/>
+        <w:spacing w:before="200" w:after="0"/>
+        <w:outlineLvl w:val="1"/>
+        <w:rPr>
+          <w:rFonts w:ascii="Cambria" w:hAnsi="Cambria"/>
           <w:b/>
-        </w:rPr>
-      </w:pPr>
-      <w:r>
-        <w:rPr>
+          <w:bCs/>
+          <w:sz w:val="26"/>
+          <w:szCs w:val="26"/>
+        </w:rPr>
+      </w:pPr>
+      <w:r>
+        <w:rPr>
+          <w:rFonts w:ascii="Cambria" w:hAnsi="Cambria"/>
           <w:b/>
+          <w:bCs/>
+          <w:sz w:val="26"/>
+          <w:szCs w:val="26"/>
         </w:rPr>
         <w:t>Submission:</w:t>
       </w:r>
     </w:p>
     <w:p>
-      <w:pPr>
-        <w:ind w:left="1170"/>
-      </w:pPr>
       <w:r>
         <w:t>The metric value should be computed for each elapsed time step (by calling the provided code or by implementing yourself). The metric value should be reported for several elapsed time steps. The number of elapsed time steps should be sufficient to establish an “informative profile”.</w:t>
       </w:r>
     </w:p>
     <w:p>
-      <w:pPr>
-        <w:ind w:left="1170"/>
-      </w:pPr>
-      <w:r>
-        <w:t xml:space="preserve">For further details regarding submission of the metric and your code, please refer to the </w:t>
-      </w:r>
-      <w:bookmarkStart w:id="0" w:name="_GoBack"/>
-      <w:bookmarkEnd w:id="0"/>
-      <w:r>
-        <w:t>main CP4 problem description document, e.g. PPAML-Challenge-Problem-4.pdf.</w:t>
-      </w:r>
-    </w:p>
-    <w:p>
-      <w:pPr>
-        <w:ind w:left="1170"/>
-      </w:pPr>
+      <w:r>
+        <w:t>For further details regarding submission of the metric and your code, please refer to the main CP4 problem description document, e.g. PPAML-Challenge-Problem-4.pdf.</w:t>
+      </w:r>
+    </w:p>
+    <w:p>
       <w:r>
         <w:t>Sample output for this problem ha</w:t>
       </w:r>
@@ -667,7 +721,6 @@
     </w:p>
     <w:p>
       <w:pPr>
-        <w:ind w:left="1170"/>
         <w:rPr>
           <w:rFonts w:ascii="Courier New" w:hAnsi="Courier New" w:cs="Courier New"/>
         </w:rPr>
@@ -693,7 +746,7 @@
 </file>
 
 <file path=word/numbering.xml><?xml version="1.0" encoding="utf-8"?>
-<w:numbering xmlns:wpc="http://schemas.microsoft.com/office/word/2010/wordprocessingCanvas" xmlns:mc="http://schemas.openxmlformats.org/markup-compatibility/2006" xmlns:o="urn:schemas-microsoft-com:office:office" xmlns:r="http://schemas.openxmlformats.org/officeDocument/2006/relationships" xmlns:m="http://schemas.openxmlformats.org/officeDocument/2006/math" xmlns:v="urn:schemas-microsoft-com:vml" xmlns:wp14="http://schemas.microsoft.com/office/word/2010/wordprocessingDrawing" xmlns:wp="http://schemas.openxmlformats.org/drawingml/2006/wordprocessingDrawing" xmlns:w10="urn:schemas-microsoft-com:office:word" xmlns:w="http://schemas.openxmlformats.org/wordprocessingml/2006/main" xmlns:w14="http://schemas.microsoft.com/office/word/2010/wordml" xmlns:w15="http://schemas.microsoft.com/office/word/2012/wordml" xmlns:wpg="http://schemas.microsoft.com/office/word/2010/wordprocessingGroup" xmlns:wpi="http://schemas.microsoft.com/office/word/2010/wordprocessingInk" xmlns:wne="http://schemas.microsoft.com/office/word/2006/wordml" xmlns:wps="http://schemas.microsoft.com/office/word/2010/wordprocessingShape" mc:Ignorable="w14 w15 wp14">
+<w:numbering xmlns:wpc="http://schemas.microsoft.com/office/word/2010/wordprocessingCanvas" xmlns:mc="http://schemas.openxmlformats.org/markup-compatibility/2006" xmlns:o="urn:schemas-microsoft-com:office:office" xmlns:r="http://schemas.openxmlformats.org/officeDocument/2006/relationships" xmlns:m="http://schemas.openxmlformats.org/officeDocument/2006/math" xmlns:v="urn:schemas-microsoft-com:vml" xmlns:wp14="http://schemas.microsoft.com/office/word/2010/wordprocessingDrawing" xmlns:wp="http://schemas.openxmlformats.org/drawingml/2006/wordprocessingDrawing" xmlns:w10="urn:schemas-microsoft-com:office:word" xmlns:w="http://schemas.openxmlformats.org/wordprocessingml/2006/main" xmlns:w14="http://schemas.microsoft.com/office/word/2010/wordml" xmlns:wpg="http://schemas.microsoft.com/office/word/2010/wordprocessingGroup" xmlns:wpi="http://schemas.microsoft.com/office/word/2010/wordprocessingInk" xmlns:wne="http://schemas.microsoft.com/office/word/2006/wordml" xmlns:wps="http://schemas.microsoft.com/office/word/2010/wordprocessingShape" mc:Ignorable="w14 wp14">
   <w:abstractNum w:abstractNumId="0">
     <w:nsid w:val="76CA6D0D"/>
     <w:multiLevelType w:val="multilevel"/>
@@ -815,7 +868,7 @@
 </file>
 
 <file path=word/styles.xml><?xml version="1.0" encoding="utf-8"?>
-<w:styles xmlns:mc="http://schemas.openxmlformats.org/markup-compatibility/2006" xmlns:r="http://schemas.openxmlformats.org/officeDocument/2006/relationships" xmlns:w="http://schemas.openxmlformats.org/wordprocessingml/2006/main" xmlns:w14="http://schemas.microsoft.com/office/word/2010/wordml" xmlns:w15="http://schemas.microsoft.com/office/word/2012/wordml" mc:Ignorable="w14 w15">
+<w:styles xmlns:mc="http://schemas.openxmlformats.org/markup-compatibility/2006" xmlns:r="http://schemas.openxmlformats.org/officeDocument/2006/relationships" xmlns:w="http://schemas.openxmlformats.org/wordprocessingml/2006/main" xmlns:w14="http://schemas.microsoft.com/office/word/2010/wordml" mc:Ignorable="w14">
   <w:docDefaults>
     <w:rPrDefault>
       <w:rPr>
@@ -831,378 +884,144 @@
       </w:pPr>
     </w:pPrDefault>
   </w:docDefaults>
-  <w:latentStyles w:defLockedState="0" w:defUIPriority="99" w:defSemiHidden="0" w:defUnhideWhenUsed="0" w:defQFormat="0" w:count="371">
-    <w:lsdException w:name="Normal" w:uiPriority="0" w:qFormat="1"/>
-    <w:lsdException w:name="heading 1" w:uiPriority="9" w:qFormat="1"/>
-    <w:lsdException w:name="heading 2" w:semiHidden="1" w:uiPriority="9" w:unhideWhenUsed="1" w:qFormat="1"/>
-    <w:lsdException w:name="heading 3" w:semiHidden="1" w:uiPriority="9" w:unhideWhenUsed="1" w:qFormat="1"/>
-    <w:lsdException w:name="heading 4" w:semiHidden="1" w:uiPriority="9" w:unhideWhenUsed="1" w:qFormat="1"/>
-    <w:lsdException w:name="heading 5" w:semiHidden="1" w:uiPriority="9" w:unhideWhenUsed="1" w:qFormat="1"/>
-    <w:lsdException w:name="heading 6" w:semiHidden="1" w:uiPriority="9" w:unhideWhenUsed="1" w:qFormat="1"/>
-    <w:lsdException w:name="heading 7" w:semiHidden="1" w:uiPriority="9" w:unhideWhenUsed="1" w:qFormat="1"/>
-    <w:lsdException w:name="heading 8" w:semiHidden="1" w:uiPriority="9" w:unhideWhenUsed="1" w:qFormat="1"/>
-    <w:lsdException w:name="heading 9" w:semiHidden="1" w:uiPriority="9" w:unhideWhenUsed="1" w:qFormat="1"/>
-    <w:lsdException w:name="index 1" w:semiHidden="1" w:unhideWhenUsed="1"/>
-    <w:lsdException w:name="index 2" w:semiHidden="1" w:unhideWhenUsed="1"/>
-    <w:lsdException w:name="index 3" w:semiHidden="1" w:unhideWhenUsed="1"/>
-    <w:lsdException w:name="index 4" w:semiHidden="1" w:unhideWhenUsed="1"/>
-    <w:lsdException w:name="index 5" w:semiHidden="1" w:unhideWhenUsed="1"/>
-    <w:lsdException w:name="index 6" w:semiHidden="1" w:unhideWhenUsed="1"/>
-    <w:lsdException w:name="index 7" w:semiHidden="1" w:unhideWhenUsed="1"/>
-    <w:lsdException w:name="index 8" w:semiHidden="1" w:unhideWhenUsed="1"/>
-    <w:lsdException w:name="index 9" w:semiHidden="1" w:unhideWhenUsed="1"/>
-    <w:lsdException w:name="toc 1" w:semiHidden="1" w:uiPriority="39" w:unhideWhenUsed="1"/>
-    <w:lsdException w:name="toc 2" w:semiHidden="1" w:uiPriority="39" w:unhideWhenUsed="1"/>
-    <w:lsdException w:name="toc 3" w:semiHidden="1" w:uiPriority="39" w:unhideWhenUsed="1"/>
-    <w:lsdException w:name="toc 4" w:semiHidden="1" w:uiPriority="39" w:unhideWhenUsed="1"/>
-    <w:lsdException w:name="toc 5" w:semiHidden="1" w:uiPriority="39" w:unhideWhenUsed="1"/>
-    <w:lsdException w:name="toc 6" w:semiHidden="1" w:uiPriority="39" w:unhideWhenUsed="1"/>
-    <w:lsdException w:name="toc 7" w:semiHidden="1" w:uiPriority="39" w:unhideWhenUsed="1"/>
-    <w:lsdException w:name="toc 8" w:semiHidden="1" w:uiPriority="39" w:unhideWhenUsed="1"/>
-    <w:lsdException w:name="toc 9" w:semiHidden="1" w:uiPriority="39" w:unhideWhenUsed="1"/>
-    <w:lsdException w:name="Normal Indent" w:semiHidden="1" w:unhideWhenUsed="1"/>
-    <w:lsdException w:name="footnote text" w:semiHidden="1" w:unhideWhenUsed="1"/>
-    <w:lsdException w:name="annotation text" w:semiHidden="1" w:unhideWhenUsed="1"/>
-    <w:lsdException w:name="header" w:semiHidden="1" w:unhideWhenUsed="1"/>
-    <w:lsdException w:name="footer" w:semiHidden="1" w:unhideWhenUsed="1"/>
-    <w:lsdException w:name="index heading" w:semiHidden="1" w:unhideWhenUsed="1"/>
-    <w:lsdException w:name="caption" w:semiHidden="1" w:uiPriority="35" w:unhideWhenUsed="1" w:qFormat="1"/>
-    <w:lsdException w:name="table of figures" w:semiHidden="1" w:unhideWhenUsed="1"/>
-    <w:lsdException w:name="envelope address" w:semiHidden="1" w:unhideWhenUsed="1"/>
-    <w:lsdException w:name="envelope return" w:semiHidden="1" w:unhideWhenUsed="1"/>
-    <w:lsdException w:name="footnote reference" w:semiHidden="1" w:unhideWhenUsed="1"/>
-    <w:lsdException w:name="annotation reference" w:semiHidden="1" w:unhideWhenUsed="1"/>
-    <w:lsdException w:name="line number" w:semiHidden="1" w:unhideWhenUsed="1"/>
-    <w:lsdException w:name="page number" w:semiHidden="1" w:unhideWhenUsed="1"/>
-    <w:lsdException w:name="endnote reference" w:semiHidden="1" w:unhideWhenUsed="1"/>
-    <w:lsdException w:name="endnote text" w:semiHidden="1" w:unhideWhenUsed="1"/>
-    <w:lsdException w:name="table of authorities" w:semiHidden="1" w:unhideWhenUsed="1"/>
-    <w:lsdException w:name="macro" w:semiHidden="1" w:unhideWhenUsed="1"/>
-    <w:lsdException w:name="toa heading" w:semiHidden="1" w:unhideWhenUsed="1"/>
-    <w:lsdException w:name="List" w:semiHidden="1" w:unhideWhenUsed="1"/>
-    <w:lsdException w:name="List Bullet" w:semiHidden="1" w:unhideWhenUsed="1"/>
-    <w:lsdException w:name="List Number" w:semiHidden="1" w:unhideWhenUsed="1"/>
-    <w:lsdException w:name="List 2" w:semiHidden="1" w:unhideWhenUsed="1"/>
-    <w:lsdException w:name="List 3" w:semiHidden="1" w:unhideWhenUsed="1"/>
-    <w:lsdException w:name="List 4" w:semiHidden="1" w:unhideWhenUsed="1"/>
-    <w:lsdException w:name="List 5" w:semiHidden="1" w:unhideWhenUsed="1"/>
-    <w:lsdException w:name="List Bullet 2" w:semiHidden="1" w:unhideWhenUsed="1"/>
-    <w:lsdException w:name="List Bullet 3" w:semiHidden="1" w:unhideWhenUsed="1"/>
-    <w:lsdException w:name="List Bullet 4" w:semiHidden="1" w:unhideWhenUsed="1"/>
-    <w:lsdException w:name="List Bullet 5" w:semiHidden="1" w:unhideWhenUsed="1"/>
-    <w:lsdException w:name="List Number 2" w:semiHidden="1" w:unhideWhenUsed="1"/>
-    <w:lsdException w:name="List Number 3" w:semiHidden="1" w:unhideWhenUsed="1"/>
-    <w:lsdException w:name="List Number 4" w:semiHidden="1" w:unhideWhenUsed="1"/>
-    <w:lsdException w:name="List Number 5" w:semiHidden="1" w:unhideWhenUsed="1"/>
-    <w:lsdException w:name="Title" w:uiPriority="10" w:qFormat="1"/>
-    <w:lsdException w:name="Closing" w:semiHidden="1" w:unhideWhenUsed="1"/>
-    <w:lsdException w:name="Signature" w:semiHidden="1" w:unhideWhenUsed="1"/>
-    <w:lsdException w:name="Default Paragraph Font" w:semiHidden="1" w:uiPriority="1" w:unhideWhenUsed="1"/>
-    <w:lsdException w:name="Body Text" w:semiHidden="1" w:unhideWhenUsed="1"/>
-    <w:lsdException w:name="Body Text Indent" w:semiHidden="1" w:unhideWhenUsed="1"/>
-    <w:lsdException w:name="List Continue" w:semiHidden="1" w:unhideWhenUsed="1"/>
-    <w:lsdException w:name="List Continue 2" w:semiHidden="1" w:unhideWhenUsed="1"/>
-    <w:lsdException w:name="List Continue 3" w:semiHidden="1" w:unhideWhenUsed="1"/>
-    <w:lsdException w:name="List Continue 4" w:semiHidden="1" w:unhideWhenUsed="1"/>
-    <w:lsdException w:name="List Continue 5" w:semiHidden="1" w:unhideWhenUsed="1"/>
-    <w:lsdException w:name="Message Header" w:semiHidden="1" w:unhideWhenUsed="1"/>
-    <w:lsdException w:name="Subtitle" w:uiPriority="11" w:qFormat="1"/>
-    <w:lsdException w:name="Salutation" w:semiHidden="1" w:unhideWhenUsed="1"/>
-    <w:lsdException w:name="Date" w:semiHidden="1" w:unhideWhenUsed="1"/>
-    <w:lsdException w:name="Body Text First Indent" w:semiHidden="1" w:unhideWhenUsed="1"/>
-    <w:lsdException w:name="Body Text First Indent 2" w:semiHidden="1" w:unhideWhenUsed="1"/>
-    <w:lsdException w:name="Note Heading" w:semiHidden="1" w:unhideWhenUsed="1"/>
-    <w:lsdException w:name="Body Text 2" w:semiHidden="1" w:unhideWhenUsed="1"/>
-    <w:lsdException w:name="Body Text 3" w:semiHidden="1" w:unhideWhenUsed="1"/>
-    <w:lsdException w:name="Body Text Indent 2" w:semiHidden="1" w:unhideWhenUsed="1"/>
-    <w:lsdException w:name="Body Text Indent 3" w:semiHidden="1" w:unhideWhenUsed="1"/>
-    <w:lsdException w:name="Block Text" w:semiHidden="1" w:unhideWhenUsed="1"/>
-    <w:lsdException w:name="Hyperlink" w:semiHidden="1" w:unhideWhenUsed="1"/>
-    <w:lsdException w:name="FollowedHyperlink" w:semiHidden="1" w:unhideWhenUsed="1"/>
-    <w:lsdException w:name="Strong" w:uiPriority="22" w:qFormat="1"/>
-    <w:lsdException w:name="Emphasis" w:uiPriority="20" w:qFormat="1"/>
-    <w:lsdException w:name="Document Map" w:semiHidden="1" w:unhideWhenUsed="1"/>
-    <w:lsdException w:name="Plain Text" w:semiHidden="1" w:unhideWhenUsed="1"/>
-    <w:lsdException w:name="E-mail Signature" w:semiHidden="1" w:unhideWhenUsed="1"/>
-    <w:lsdException w:name="HTML Top of Form" w:semiHidden="1" w:unhideWhenUsed="1"/>
-    <w:lsdException w:name="HTML Bottom of Form" w:semiHidden="1" w:unhideWhenUsed="1"/>
-    <w:lsdException w:name="Normal (Web)" w:semiHidden="1" w:unhideWhenUsed="1"/>
-    <w:lsdException w:name="HTML Acronym" w:semiHidden="1" w:unhideWhenUsed="1"/>
-    <w:lsdException w:name="HTML Address" w:semiHidden="1" w:unhideWhenUsed="1"/>
-    <w:lsdException w:name="HTML Cite" w:semiHidden="1" w:unhideWhenUsed="1"/>
-    <w:lsdException w:name="HTML Code" w:semiHidden="1" w:unhideWhenUsed="1"/>
-    <w:lsdException w:name="HTML Definition" w:semiHidden="1" w:unhideWhenUsed="1"/>
-    <w:lsdException w:name="HTML Keyboard" w:semiHidden="1" w:unhideWhenUsed="1"/>
-    <w:lsdException w:name="HTML Preformatted" w:semiHidden="1" w:unhideWhenUsed="1"/>
-    <w:lsdException w:name="HTML Sample" w:semiHidden="1" w:unhideWhenUsed="1"/>
-    <w:lsdException w:name="HTML Typewriter" w:semiHidden="1" w:unhideWhenUsed="1"/>
-    <w:lsdException w:name="HTML Variable" w:semiHidden="1" w:unhideWhenUsed="1"/>
-    <w:lsdException w:name="Normal Table" w:semiHidden="1" w:unhideWhenUsed="1"/>
-    <w:lsdException w:name="annotation subject" w:semiHidden="1" w:unhideWhenUsed="1"/>
-    <w:lsdException w:name="No List" w:semiHidden="1" w:unhideWhenUsed="1"/>
-    <w:lsdException w:name="Outline List 1" w:semiHidden="1" w:unhideWhenUsed="1"/>
-    <w:lsdException w:name="Outline List 2" w:semiHidden="1" w:unhideWhenUsed="1"/>
-    <w:lsdException w:name="Outline List 3" w:semiHidden="1" w:unhideWhenUsed="1"/>
-    <w:lsdException w:name="Table Simple 1" w:semiHidden="1" w:unhideWhenUsed="1"/>
-    <w:lsdException w:name="Table Simple 2" w:semiHidden="1" w:unhideWhenUsed="1"/>
-    <w:lsdException w:name="Table Simple 3" w:semiHidden="1" w:unhideWhenUsed="1"/>
-    <w:lsdException w:name="Table Classic 1" w:semiHidden="1" w:unhideWhenUsed="1"/>
-    <w:lsdException w:name="Table Classic 2" w:semiHidden="1" w:unhideWhenUsed="1"/>
-    <w:lsdException w:name="Table Classic 3" w:semiHidden="1" w:unhideWhenUsed="1"/>
-    <w:lsdException w:name="Table Classic 4" w:semiHidden="1" w:unhideWhenUsed="1"/>
-    <w:lsdException w:name="Table Colorful 1" w:semiHidden="1" w:unhideWhenUsed="1"/>
-    <w:lsdException w:name="Table Colorful 2" w:semiHidden="1" w:unhideWhenUsed="1"/>
-    <w:lsdException w:name="Table Colorful 3" w:semiHidden="1" w:unhideWhenUsed="1"/>
-    <w:lsdException w:name="Table Columns 1" w:semiHidden="1" w:unhideWhenUsed="1"/>
-    <w:lsdException w:name="Table Columns 2" w:semiHidden="1" w:unhideWhenUsed="1"/>
-    <w:lsdException w:name="Table Columns 3" w:semiHidden="1" w:unhideWhenUsed="1"/>
-    <w:lsdException w:name="Table Columns 4" w:semiHidden="1" w:unhideWhenUsed="1"/>
-    <w:lsdException w:name="Table Columns 5" w:semiHidden="1" w:unhideWhenUsed="1"/>
-    <w:lsdException w:name="Table Grid 1" w:semiHidden="1" w:unhideWhenUsed="1"/>
-    <w:lsdException w:name="Table Grid 2" w:semiHidden="1" w:unhideWhenUsed="1"/>
-    <w:lsdException w:name="Table Grid 3" w:semiHidden="1" w:unhideWhenUsed="1"/>
-    <w:lsdException w:name="Table Grid 4" w:semiHidden="1" w:unhideWhenUsed="1"/>
-    <w:lsdException w:name="Table Grid 5" w:semiHidden="1" w:unhideWhenUsed="1"/>
-    <w:lsdException w:name="Table Grid 6" w:semiHidden="1" w:unhideWhenUsed="1"/>
-    <w:lsdException w:name="Table Grid 7" w:semiHidden="1" w:unhideWhenUsed="1"/>
-    <w:lsdException w:name="Table Grid 8" w:semiHidden="1" w:unhideWhenUsed="1"/>
-    <w:lsdException w:name="Table List 1" w:semiHidden="1" w:unhideWhenUsed="1"/>
-    <w:lsdException w:name="Table List 2" w:semiHidden="1" w:unhideWhenUsed="1"/>
-    <w:lsdException w:name="Table List 3" w:semiHidden="1" w:unhideWhenUsed="1"/>
-    <w:lsdException w:name="Table List 4" w:semiHidden="1" w:unhideWhenUsed="1"/>
-    <w:lsdException w:name="Table List 5" w:semiHidden="1" w:unhideWhenUsed="1"/>
-    <w:lsdException w:name="Table List 6" w:semiHidden="1" w:unhideWhenUsed="1"/>
-    <w:lsdException w:name="Table List 7" w:semiHidden="1" w:unhideWhenUsed="1"/>
-    <w:lsdException w:name="Table List 8" w:semiHidden="1" w:unhideWhenUsed="1"/>
-    <w:lsdException w:name="Table 3D effects 1" w:semiHidden="1" w:unhideWhenUsed="1"/>
-    <w:lsdException w:name="Table 3D effects 2" w:semiHidden="1" w:unhideWhenUsed="1"/>
-    <w:lsdException w:name="Table 3D effects 3" w:semiHidden="1" w:unhideWhenUsed="1"/>
-    <w:lsdException w:name="Table Contemporary" w:semiHidden="1" w:unhideWhenUsed="1"/>
-    <w:lsdException w:name="Table Elegant" w:semiHidden="1" w:unhideWhenUsed="1"/>
-    <w:lsdException w:name="Table Professional" w:semiHidden="1" w:unhideWhenUsed="1"/>
-    <w:lsdException w:name="Table Subtle 1" w:semiHidden="1" w:unhideWhenUsed="1"/>
-    <w:lsdException w:name="Table Subtle 2" w:semiHidden="1" w:unhideWhenUsed="1"/>
-    <w:lsdException w:name="Table Web 1" w:semiHidden="1" w:unhideWhenUsed="1"/>
-    <w:lsdException w:name="Table Web 2" w:semiHidden="1" w:unhideWhenUsed="1"/>
-    <w:lsdException w:name="Table Web 3" w:semiHidden="1" w:unhideWhenUsed="1"/>
-    <w:lsdException w:name="Balloon Text" w:semiHidden="1" w:unhideWhenUsed="1"/>
-    <w:lsdException w:name="Table Grid" w:uiPriority="39"/>
-    <w:lsdException w:name="Table Theme" w:semiHidden="1" w:unhideWhenUsed="1"/>
-    <w:lsdException w:name="Placeholder Text" w:semiHidden="1"/>
-    <w:lsdException w:name="No Spacing" w:uiPriority="1" w:qFormat="1"/>
-    <w:lsdException w:name="Light Shading" w:uiPriority="60"/>
-    <w:lsdException w:name="Light List" w:uiPriority="61"/>
-    <w:lsdException w:name="Light Grid" w:uiPriority="62"/>
-    <w:lsdException w:name="Medium Shading 1" w:uiPriority="63"/>
-    <w:lsdException w:name="Medium Shading 2" w:uiPriority="64"/>
-    <w:lsdException w:name="Medium List 1" w:uiPriority="65"/>
-    <w:lsdException w:name="Medium List 2" w:uiPriority="66"/>
-    <w:lsdException w:name="Medium Grid 1" w:uiPriority="67"/>
-    <w:lsdException w:name="Medium Grid 2" w:uiPriority="68"/>
-    <w:lsdException w:name="Medium Grid 3" w:uiPriority="69"/>
-    <w:lsdException w:name="Dark List" w:uiPriority="70"/>
-    <w:lsdException w:name="Colorful Shading" w:uiPriority="71"/>
-    <w:lsdException w:name="Colorful List" w:uiPriority="72"/>
-    <w:lsdException w:name="Colorful Grid" w:uiPriority="73"/>
-    <w:lsdException w:name="Light Shading Accent 1" w:uiPriority="60"/>
-    <w:lsdException w:name="Light List Accent 1" w:uiPriority="61"/>
-    <w:lsdException w:name="Light Grid Accent 1" w:uiPriority="62"/>
-    <w:lsdException w:name="Medium Shading 1 Accent 1" w:uiPriority="63"/>
-    <w:lsdException w:name="Medium Shading 2 Accent 1" w:uiPriority="64"/>
-    <w:lsdException w:name="Medium List 1 Accent 1" w:uiPriority="65"/>
-    <w:lsdException w:name="Revision" w:semiHidden="1"/>
-    <w:lsdException w:name="List Paragraph" w:uiPriority="34" w:qFormat="1"/>
-    <w:lsdException w:name="Quote" w:uiPriority="29" w:qFormat="1"/>
-    <w:lsdException w:name="Intense Quote" w:uiPriority="30" w:qFormat="1"/>
-    <w:lsdException w:name="Medium List 2 Accent 1" w:uiPriority="66"/>
-    <w:lsdException w:name="Medium Grid 1 Accent 1" w:uiPriority="67"/>
-    <w:lsdException w:name="Medium Grid 2 Accent 1" w:uiPriority="68"/>
-    <w:lsdException w:name="Medium Grid 3 Accent 1" w:uiPriority="69"/>
-    <w:lsdException w:name="Dark List Accent 1" w:uiPriority="70"/>
-    <w:lsdException w:name="Colorful Shading Accent 1" w:uiPriority="71"/>
-    <w:lsdException w:name="Colorful List Accent 1" w:uiPriority="72"/>
-    <w:lsdException w:name="Colorful Grid Accent 1" w:uiPriority="73"/>
-    <w:lsdException w:name="Light Shading Accent 2" w:uiPriority="60"/>
-    <w:lsdException w:name="Light List Accent 2" w:uiPriority="61"/>
-    <w:lsdException w:name="Light Grid Accent 2" w:uiPriority="62"/>
-    <w:lsdException w:name="Medium Shading 1 Accent 2" w:uiPriority="63"/>
-    <w:lsdException w:name="Medium Shading 2 Accent 2" w:uiPriority="64"/>
-    <w:lsdException w:name="Medium List 1 Accent 2" w:uiPriority="65"/>
-    <w:lsdException w:name="Medium List 2 Accent 2" w:uiPriority="66"/>
-    <w:lsdException w:name="Medium Grid 1 Accent 2" w:uiPriority="67"/>
-    <w:lsdException w:name="Medium Grid 2 Accent 2" w:uiPriority="68"/>
-    <w:lsdException w:name="Medium Grid 3 Accent 2" w:uiPriority="69"/>
-    <w:lsdException w:name="Dark List Accent 2" w:uiPriority="70"/>
-    <w:lsdException w:name="Colorful Shading Accent 2" w:uiPriority="71"/>
-    <w:lsdException w:name="Colorful List Accent 2" w:uiPriority="72"/>
-    <w:lsdException w:name="Colorful Grid Accent 2" w:uiPriority="73"/>
-    <w:lsdException w:name="Light Shading Accent 3" w:uiPriority="60"/>
-    <w:lsdException w:name="Light List Accent 3" w:uiPriority="61"/>
-    <w:lsdException w:name="Light Grid Accent 3" w:uiPriority="62"/>
-    <w:lsdException w:name="Medium Shading 1 Accent 3" w:uiPriority="63"/>
-    <w:lsdException w:name="Medium Shading 2 Accent 3" w:uiPriority="64"/>
-    <w:lsdException w:name="Medium List 1 Accent 3" w:uiPriority="65"/>
-    <w:lsdException w:name="Medium List 2 Accent 3" w:uiPriority="66"/>
-    <w:lsdException w:name="Medium Grid 1 Accent 3" w:uiPriority="67"/>
-    <w:lsdException w:name="Medium Grid 2 Accent 3" w:uiPriority="68"/>
-    <w:lsdException w:name="Medium Grid 3 Accent 3" w:uiPriority="69"/>
-    <w:lsdException w:name="Dark List Accent 3" w:uiPriority="70"/>
-    <w:lsdException w:name="Colorful Shading Accent 3" w:uiPriority="71"/>
-    <w:lsdException w:name="Colorful List Accent 3" w:uiPriority="72"/>
-    <w:lsdException w:name="Colorful Grid Accent 3" w:uiPriority="73"/>
-    <w:lsdException w:name="Light Shading Accent 4" w:uiPriority="60"/>
-    <w:lsdException w:name="Light List Accent 4" w:uiPriority="61"/>
-    <w:lsdException w:name="Light Grid Accent 4" w:uiPriority="62"/>
-    <w:lsdException w:name="Medium Shading 1 Accent 4" w:uiPriority="63"/>
-    <w:lsdException w:name="Medium Shading 2 Accent 4" w:uiPriority="64"/>
-    <w:lsdException w:name="Medium List 1 Accent 4" w:uiPriority="65"/>
-    <w:lsdException w:name="Medium List 2 Accent 4" w:uiPriority="66"/>
-    <w:lsdException w:name="Medium Grid 1 Accent 4" w:uiPriority="67"/>
-    <w:lsdException w:name="Medium Grid 2 Accent 4" w:uiPriority="68"/>
-    <w:lsdException w:name="Medium Grid 3 Accent 4" w:uiPriority="69"/>
-    <w:lsdException w:name="Dark List Accent 4" w:uiPriority="70"/>
-    <w:lsdException w:name="Colorful Shading Accent 4" w:uiPriority="71"/>
-    <w:lsdException w:name="Colorful List Accent 4" w:uiPriority="72"/>
-    <w:lsdException w:name="Colorful Grid Accent 4" w:uiPriority="73"/>
-    <w:lsdException w:name="Light Shading Accent 5" w:uiPriority="60"/>
-    <w:lsdException w:name="Light List Accent 5" w:uiPriority="61"/>
-    <w:lsdException w:name="Light Grid Accent 5" w:uiPriority="62"/>
-    <w:lsdException w:name="Medium Shading 1 Accent 5" w:uiPriority="63"/>
-    <w:lsdException w:name="Medium Shading 2 Accent 5" w:uiPriority="64"/>
-    <w:lsdException w:name="Medium List 1 Accent 5" w:uiPriority="65"/>
-    <w:lsdException w:name="Medium List 2 Accent 5" w:uiPriority="66"/>
-    <w:lsdException w:name="Medium Grid 1 Accent 5" w:uiPriority="67"/>
-    <w:lsdException w:name="Medium Grid 2 Accent 5" w:uiPriority="68"/>
-    <w:lsdException w:name="Medium Grid 3 Accent 5" w:uiPriority="69"/>
-    <w:lsdException w:name="Dark List Accent 5" w:uiPriority="70"/>
-    <w:lsdException w:name="Colorful Shading Accent 5" w:uiPriority="71"/>
-    <w:lsdException w:name="Colorful List Accent 5" w:uiPriority="72"/>
-    <w:lsdException w:name="Colorful Grid Accent 5" w:uiPriority="73"/>
-    <w:lsdException w:name="Light Shading Accent 6" w:uiPriority="60"/>
-    <w:lsdException w:name="Light List Accent 6" w:uiPriority="61"/>
-    <w:lsdException w:name="Light Grid Accent 6" w:uiPriority="62"/>
-    <w:lsdException w:name="Medium Shading 1 Accent 6" w:uiPriority="63"/>
-    <w:lsdException w:name="Medium Shading 2 Accent 6" w:uiPriority="64"/>
-    <w:lsdException w:name="Medium List 1 Accent 6" w:uiPriority="65"/>
-    <w:lsdException w:name="Medium List 2 Accent 6" w:uiPriority="66"/>
-    <w:lsdException w:name="Medium Grid 1 Accent 6" w:uiPriority="67"/>
-    <w:lsdException w:name="Medium Grid 2 Accent 6" w:uiPriority="68"/>
-    <w:lsdException w:name="Medium Grid 3 Accent 6" w:uiPriority="69"/>
-    <w:lsdException w:name="Dark List Accent 6" w:uiPriority="70"/>
-    <w:lsdException w:name="Colorful Shading Accent 6" w:uiPriority="71"/>
-    <w:lsdException w:name="Colorful List Accent 6" w:uiPriority="72"/>
-    <w:lsdException w:name="Colorful Grid Accent 6" w:uiPriority="73"/>
-    <w:lsdException w:name="Subtle Emphasis" w:uiPriority="19" w:qFormat="1"/>
-    <w:lsdException w:name="Intense Emphasis" w:uiPriority="21" w:qFormat="1"/>
-    <w:lsdException w:name="Subtle Reference" w:uiPriority="31" w:qFormat="1"/>
-    <w:lsdException w:name="Intense Reference" w:uiPriority="32" w:qFormat="1"/>
-    <w:lsdException w:name="Book Title" w:uiPriority="33" w:qFormat="1"/>
-    <w:lsdException w:name="Bibliography" w:semiHidden="1" w:uiPriority="37" w:unhideWhenUsed="1"/>
-    <w:lsdException w:name="TOC Heading" w:semiHidden="1" w:uiPriority="39" w:unhideWhenUsed="1" w:qFormat="1"/>
-    <w:lsdException w:name="Plain Table 1" w:uiPriority="41"/>
-    <w:lsdException w:name="Plain Table 2" w:uiPriority="42"/>
-    <w:lsdException w:name="Plain Table 3" w:uiPriority="43"/>
-    <w:lsdException w:name="Plain Table 4" w:uiPriority="44"/>
-    <w:lsdException w:name="Plain Table 5" w:uiPriority="45"/>
-    <w:lsdException w:name="Grid Table Light" w:uiPriority="40"/>
-    <w:lsdException w:name="Grid Table 1 Light" w:uiPriority="46"/>
-    <w:lsdException w:name="Grid Table 2" w:uiPriority="47"/>
-    <w:lsdException w:name="Grid Table 3" w:uiPriority="48"/>
-    <w:lsdException w:name="Grid Table 4" w:uiPriority="49"/>
-    <w:lsdException w:name="Grid Table 5 Dark" w:uiPriority="50"/>
-    <w:lsdException w:name="Grid Table 6 Colorful" w:uiPriority="51"/>
-    <w:lsdException w:name="Grid Table 7 Colorful" w:uiPriority="52"/>
-    <w:lsdException w:name="Grid Table 1 Light Accent 1" w:uiPriority="46"/>
-    <w:lsdException w:name="Grid Table 2 Accent 1" w:uiPriority="47"/>
-    <w:lsdException w:name="Grid Table 3 Accent 1" w:uiPriority="48"/>
-    <w:lsdException w:name="Grid Table 4 Accent 1" w:uiPriority="49"/>
-    <w:lsdException w:name="Grid Table 5 Dark Accent 1" w:uiPriority="50"/>
-    <w:lsdException w:name="Grid Table 6 Colorful Accent 1" w:uiPriority="51"/>
-    <w:lsdException w:name="Grid Table 7 Colorful Accent 1" w:uiPriority="52"/>
-    <w:lsdException w:name="Grid Table 1 Light Accent 2" w:uiPriority="46"/>
-    <w:lsdException w:name="Grid Table 2 Accent 2" w:uiPriority="47"/>
-    <w:lsdException w:name="Grid Table 3 Accent 2" w:uiPriority="48"/>
-    <w:lsdException w:name="Grid Table 4 Accent 2" w:uiPriority="49"/>
-    <w:lsdException w:name="Grid Table 5 Dark Accent 2" w:uiPriority="50"/>
-    <w:lsdException w:name="Grid Table 6 Colorful Accent 2" w:uiPriority="51"/>
-    <w:lsdException w:name="Grid Table 7 Colorful Accent 2" w:uiPriority="52"/>
-    <w:lsdException w:name="Grid Table 1 Light Accent 3" w:uiPriority="46"/>
-    <w:lsdException w:name="Grid Table 2 Accent 3" w:uiPriority="47"/>
-    <w:lsdException w:name="Grid Table 3 Accent 3" w:uiPriority="48"/>
-    <w:lsdException w:name="Grid Table 4 Accent 3" w:uiPriority="49"/>
-    <w:lsdException w:name="Grid Table 5 Dark Accent 3" w:uiPriority="50"/>
-    <w:lsdException w:name="Grid Table 6 Colorful Accent 3" w:uiPriority="51"/>
-    <w:lsdException w:name="Grid Table 7 Colorful Accent 3" w:uiPriority="52"/>
-    <w:lsdException w:name="Grid Table 1 Light Accent 4" w:uiPriority="46"/>
-    <w:lsdException w:name="Grid Table 2 Accent 4" w:uiPriority="47"/>
-    <w:lsdException w:name="Grid Table 3 Accent 4" w:uiPriority="48"/>
-    <w:lsdException w:name="Grid Table 4 Accent 4" w:uiPriority="49"/>
-    <w:lsdException w:name="Grid Table 5 Dark Accent 4" w:uiPriority="50"/>
-    <w:lsdException w:name="Grid Table 6 Colorful Accent 4" w:uiPriority="51"/>
-    <w:lsdException w:name="Grid Table 7 Colorful Accent 4" w:uiPriority="52"/>
-    <w:lsdException w:name="Grid Table 1 Light Accent 5" w:uiPriority="46"/>
-    <w:lsdException w:name="Grid Table 2 Accent 5" w:uiPriority="47"/>
-    <w:lsdException w:name="Grid Table 3 Accent 5" w:uiPriority="48"/>
-    <w:lsdException w:name="Grid Table 4 Accent 5" w:uiPriority="49"/>
-    <w:lsdException w:name="Grid Table 5 Dark Accent 5" w:uiPriority="50"/>
-    <w:lsdException w:name="Grid Table 6 Colorful Accent 5" w:uiPriority="51"/>
-    <w:lsdException w:name="Grid Table 7 Colorful Accent 5" w:uiPriority="52"/>
-    <w:lsdException w:name="Grid Table 1 Light Accent 6" w:uiPriority="46"/>
-    <w:lsdException w:name="Grid Table 2 Accent 6" w:uiPriority="47"/>
-    <w:lsdException w:name="Grid Table 3 Accent 6" w:uiPriority="48"/>
-    <w:lsdException w:name="Grid Table 4 Accent 6" w:uiPriority="49"/>
-    <w:lsdException w:name="Grid Table 5 Dark Accent 6" w:uiPriority="50"/>
-    <w:lsdException w:name="Grid Table 6 Colorful Accent 6" w:uiPriority="51"/>
-    <w:lsdException w:name="Grid Table 7 Colorful Accent 6" w:uiPriority="52"/>
-    <w:lsdException w:name="List Table 1 Light" w:uiPriority="46"/>
-    <w:lsdException w:name="List Table 2" w:uiPriority="47"/>
-    <w:lsdException w:name="List Table 3" w:uiPriority="48"/>
-    <w:lsdException w:name="List Table 4" w:uiPriority="49"/>
-    <w:lsdException w:name="List Table 5 Dark" w:uiPriority="50"/>
-    <w:lsdException w:name="List Table 6 Colorful" w:uiPriority="51"/>
-    <w:lsdException w:name="List Table 7 Colorful" w:uiPriority="52"/>
-    <w:lsdException w:name="List Table 1 Light Accent 1" w:uiPriority="46"/>
-    <w:lsdException w:name="List Table 2 Accent 1" w:uiPriority="47"/>
-    <w:lsdException w:name="List Table 3 Accent 1" w:uiPriority="48"/>
-    <w:lsdException w:name="List Table 4 Accent 1" w:uiPriority="49"/>
-    <w:lsdException w:name="List Table 5 Dark Accent 1" w:uiPriority="50"/>
-    <w:lsdException w:name="List Table 6 Colorful Accent 1" w:uiPriority="51"/>
-    <w:lsdException w:name="List Table 7 Colorful Accent 1" w:uiPriority="52"/>
-    <w:lsdException w:name="List Table 1 Light Accent 2" w:uiPriority="46"/>
-    <w:lsdException w:name="List Table 2 Accent 2" w:uiPriority="47"/>
-    <w:lsdException w:name="List Table 3 Accent 2" w:uiPriority="48"/>
-    <w:lsdException w:name="List Table 4 Accent 2" w:uiPriority="49"/>
-    <w:lsdException w:name="List Table 5 Dark Accent 2" w:uiPriority="50"/>
-    <w:lsdException w:name="List Table 6 Colorful Accent 2" w:uiPriority="51"/>
-    <w:lsdException w:name="List Table 7 Colorful Accent 2" w:uiPriority="52"/>
-    <w:lsdException w:name="List Table 1 Light Accent 3" w:uiPriority="46"/>
-    <w:lsdException w:name="List Table 2 Accent 3" w:uiPriority="47"/>
-    <w:lsdException w:name="List Table 3 Accent 3" w:uiPriority="48"/>
-    <w:lsdException w:name="List Table 4 Accent 3" w:uiPriority="49"/>
-    <w:lsdException w:name="List Table 5 Dark Accent 3" w:uiPriority="50"/>
-    <w:lsdException w:name="List Table 6 Colorful Accent 3" w:uiPriority="51"/>
-    <w:lsdException w:name="List Table 7 Colorful Accent 3" w:uiPriority="52"/>
-    <w:lsdException w:name="List Table 1 Light Accent 4" w:uiPriority="46"/>
-    <w:lsdException w:name="List Table 2 Accent 4" w:uiPriority="47"/>
-    <w:lsdException w:name="List Table 3 Accent 4" w:uiPriority="48"/>
-    <w:lsdException w:name="List Table 4 Accent 4" w:uiPriority="49"/>
-    <w:lsdException w:name="List Table 5 Dark Accent 4" w:uiPriority="50"/>
-    <w:lsdException w:name="List Table 6 Colorful Accent 4" w:uiPriority="51"/>
-    <w:lsdException w:name="List Table 7 Colorful Accent 4" w:uiPriority="52"/>
-    <w:lsdException w:name="List Table 1 Light Accent 5" w:uiPriority="46"/>
-    <w:lsdException w:name="List Table 2 Accent 5" w:uiPriority="47"/>
-    <w:lsdException w:name="List Table 3 Accent 5" w:uiPriority="48"/>
-    <w:lsdException w:name="List Table 4 Accent 5" w:uiPriority="49"/>
-    <w:lsdException w:name="List Table 5 Dark Accent 5" w:uiPriority="50"/>
-    <w:lsdException w:name="List Table 6 Colorful Accent 5" w:uiPriority="51"/>
-    <w:lsdException w:name="List Table 7 Colorful Accent 5" w:uiPriority="52"/>
-    <w:lsdException w:name="List Table 1 Light Accent 6" w:uiPriority="46"/>
-    <w:lsdException w:name="List Table 2 Accent 6" w:uiPriority="47"/>
-    <w:lsdException w:name="List Table 3 Accent 6" w:uiPriority="48"/>
-    <w:lsdException w:name="List Table 4 Accent 6" w:uiPriority="49"/>
-    <w:lsdException w:name="List Table 5 Dark Accent 6" w:uiPriority="50"/>
-    <w:lsdException w:name="List Table 6 Colorful Accent 6" w:uiPriority="51"/>
-    <w:lsdException w:name="List Table 7 Colorful Accent 6" w:uiPriority="52"/>
+  <w:latentStyles w:defLockedState="0" w:defUIPriority="99" w:defSemiHidden="1" w:defUnhideWhenUsed="1" w:defQFormat="0" w:count="267">
+    <w:lsdException w:name="Normal" w:semiHidden="0" w:uiPriority="0" w:unhideWhenUsed="0" w:qFormat="1"/>
+    <w:lsdException w:name="heading 1" w:semiHidden="0" w:uiPriority="9" w:unhideWhenUsed="0" w:qFormat="1"/>
+    <w:lsdException w:name="heading 2" w:uiPriority="9" w:qFormat="1"/>
+    <w:lsdException w:name="heading 3" w:uiPriority="9" w:qFormat="1"/>
+    <w:lsdException w:name="heading 4" w:uiPriority="9" w:qFormat="1"/>
+    <w:lsdException w:name="heading 5" w:uiPriority="9" w:qFormat="1"/>
+    <w:lsdException w:name="heading 6" w:uiPriority="9" w:qFormat="1"/>
+    <w:lsdException w:name="heading 7" w:uiPriority="9" w:qFormat="1"/>
+    <w:lsdException w:name="heading 8" w:uiPriority="9" w:qFormat="1"/>
+    <w:lsdException w:name="heading 9" w:uiPriority="9" w:qFormat="1"/>
+    <w:lsdException w:name="toc 1" w:uiPriority="39"/>
+    <w:lsdException w:name="toc 2" w:uiPriority="39"/>
+    <w:lsdException w:name="toc 3" w:uiPriority="39"/>
+    <w:lsdException w:name="toc 4" w:uiPriority="39"/>
+    <w:lsdException w:name="toc 5" w:uiPriority="39"/>
+    <w:lsdException w:name="toc 6" w:uiPriority="39"/>
+    <w:lsdException w:name="toc 7" w:uiPriority="39"/>
+    <w:lsdException w:name="toc 8" w:uiPriority="39"/>
+    <w:lsdException w:name="toc 9" w:uiPriority="39"/>
+    <w:lsdException w:name="caption" w:uiPriority="35" w:qFormat="1"/>
+    <w:lsdException w:name="Title" w:semiHidden="0" w:uiPriority="10" w:unhideWhenUsed="0" w:qFormat="1"/>
+    <w:lsdException w:name="Default Paragraph Font" w:uiPriority="1"/>
+    <w:lsdException w:name="Subtitle" w:semiHidden="0" w:uiPriority="11" w:unhideWhenUsed="0" w:qFormat="1"/>
+    <w:lsdException w:name="Strong" w:semiHidden="0" w:uiPriority="22" w:unhideWhenUsed="0" w:qFormat="1"/>
+    <w:lsdException w:name="Emphasis" w:semiHidden="0" w:uiPriority="20" w:unhideWhenUsed="0" w:qFormat="1"/>
+    <w:lsdException w:name="Table Grid" w:semiHidden="0" w:uiPriority="39" w:unhideWhenUsed="0"/>
+    <w:lsdException w:name="Placeholder Text" w:unhideWhenUsed="0"/>
+    <w:lsdException w:name="No Spacing" w:semiHidden="0" w:uiPriority="1" w:unhideWhenUsed="0" w:qFormat="1"/>
+    <w:lsdException w:name="Light Shading" w:semiHidden="0" w:uiPriority="60" w:unhideWhenUsed="0"/>
+    <w:lsdException w:name="Light List" w:semiHidden="0" w:uiPriority="61" w:unhideWhenUsed="0"/>
+    <w:lsdException w:name="Light Grid" w:semiHidden="0" w:uiPriority="62" w:unhideWhenUsed="0"/>
+    <w:lsdException w:name="Medium Shading 1" w:semiHidden="0" w:uiPriority="63" w:unhideWhenUsed="0"/>
+    <w:lsdException w:name="Medium Shading 2" w:semiHidden="0" w:uiPriority="64" w:unhideWhenUsed="0"/>
+    <w:lsdException w:name="Medium List 1" w:semiHidden="0" w:uiPriority="65" w:unhideWhenUsed="0"/>
+    <w:lsdException w:name="Medium List 2" w:semiHidden="0" w:uiPriority="66" w:unhideWhenUsed="0"/>
+    <w:lsdException w:name="Medium Grid 1" w:semiHidden="0" w:uiPriority="67" w:unhideWhenUsed="0"/>
+    <w:lsdException w:name="Medium Grid 2" w:semiHidden="0" w:uiPriority="68" w:unhideWhenUsed="0"/>
+    <w:lsdException w:name="Medium Grid 3" w:semiHidden="0" w:uiPriority="69" w:unhideWhenUsed="0"/>
+    <w:lsdException w:name="Dark List" w:semiHidden="0" w:uiPriority="70" w:unhideWhenUsed="0"/>
+    <w:lsdException w:name="Colorful Shading" w:semiHidden="0" w:uiPriority="71" w:unhideWhenUsed="0"/>
+    <w:lsdException w:name="Colorful List" w:semiHidden="0" w:uiPriority="72" w:unhideWhenUsed="0"/>
+    <w:lsdException w:name="Colorful Grid" w:semiHidden="0" w:uiPriority="73" w:unhideWhenUsed="0"/>
+    <w:lsdException w:name="Light Shading Accent 1" w:semiHidden="0" w:uiPriority="60" w:unhideWhenUsed="0"/>
+    <w:lsdException w:name="Light List Accent 1" w:semiHidden="0" w:uiPriority="61" w:unhideWhenUsed="0"/>
+    <w:lsdException w:name="Light Grid Accent 1" w:semiHidden="0" w:uiPriority="62" w:unhideWhenUsed="0"/>
+    <w:lsdException w:name="Medium Shading 1 Accent 1" w:semiHidden="0" w:uiPriority="63" w:unhideWhenUsed="0"/>
+    <w:lsdException w:name="Medium Shading 2 Accent 1" w:semiHidden="0" w:uiPriority="64" w:unhideWhenUsed="0"/>
+    <w:lsdException w:name="Medium List 1 Accent 1" w:semiHidden="0" w:uiPriority="65" w:unhideWhenUsed="0"/>
+    <w:lsdException w:name="Revision" w:unhideWhenUsed="0"/>
+    <w:lsdException w:name="List Paragraph" w:semiHidden="0" w:uiPriority="34" w:unhideWhenUsed="0" w:qFormat="1"/>
+    <w:lsdException w:name="Quote" w:semiHidden="0" w:uiPriority="29" w:unhideWhenUsed="0" w:qFormat="1"/>
+    <w:lsdException w:name="Intense Quote" w:semiHidden="0" w:uiPriority="30" w:unhideWhenUsed="0" w:qFormat="1"/>
+    <w:lsdException w:name="Medium List 2 Accent 1" w:semiHidden="0" w:uiPriority="66" w:unhideWhenUsed="0"/>
+    <w:lsdException w:name="Medium Grid 1 Accent 1" w:semiHidden="0" w:uiPriority="67" w:unhideWhenUsed="0"/>
+    <w:lsdException w:name="Medium Grid 2 Accent 1" w:semiHidden="0" w:uiPriority="68" w:unhideWhenUsed="0"/>
+    <w:lsdException w:name="Medium Grid 3 Accent 1" w:semiHidden="0" w:uiPriority="69" w:unhideWhenUsed="0"/>
+    <w:lsdException w:name="Dark List Accent 1" w:semiHidden="0" w:uiPriority="70" w:unhideWhenUsed="0"/>
+    <w:lsdException w:name="Colorful Shading Accent 1" w:semiHidden="0" w:uiPriority="71" w:unhideWhenUsed="0"/>
+    <w:lsdException w:name="Colorful List Accent 1" w:semiHidden="0" w:uiPriority="72" w:unhideWhenUsed="0"/>
+    <w:lsdException w:name="Colorful Grid Accent 1" w:semiHidden="0" w:uiPriority="73" w:unhideWhenUsed="0"/>
+    <w:lsdException w:name="Light Shading Accent 2" w:semiHidden="0" w:uiPriority="60" w:unhideWhenUsed="0"/>
+    <w:lsdException w:name="Light List Accent 2" w:semiHidden="0" w:uiPriority="61" w:unhideWhenUsed="0"/>
+    <w:lsdException w:name="Light Grid Accent 2" w:semiHidden="0" w:uiPriority="62" w:unhideWhenUsed="0"/>
+    <w:lsdException w:name="Medium Shading 1 Accent 2" w:semiHidden="0" w:uiPriority="63" w:unhideWhenUsed="0"/>
+    <w:lsdException w:name="Medium Shading 2 Accent 2" w:semiHidden="0" w:uiPriority="64" w:unhideWhenUsed="0"/>
+    <w:lsdException w:name="Medium List 1 Accent 2" w:semiHidden="0" w:uiPriority="65" w:unhideWhenUsed="0"/>
+    <w:lsdException w:name="Medium List 2 Accent 2" w:semiHidden="0" w:uiPriority="66" w:unhideWhenUsed="0"/>
+    <w:lsdException w:name="Medium Grid 1 Accent 2" w:semiHidden="0" w:uiPriority="67" w:unhideWhenUsed="0"/>
+    <w:lsdException w:name="Medium Grid 2 Accent 2" w:semiHidden="0" w:uiPriority="68" w:unhideWhenUsed="0"/>
+    <w:lsdException w:name="Medium Grid 3 Accent 2" w:semiHidden="0" w:uiPriority="69" w:unhideWhenUsed="0"/>
+    <w:lsdException w:name="Dark List Accent 2" w:semiHidden="0" w:uiPriority="70" w:unhideWhenUsed="0"/>
+    <w:lsdException w:name="Colorful Shading Accent 2" w:semiHidden="0" w:uiPriority="71" w:unhideWhenUsed="0"/>
+    <w:lsdException w:name="Colorful List Accent 2" w:semiHidden="0" w:uiPriority="72" w:unhideWhenUsed="0"/>
+    <w:lsdException w:name="Colorful Grid Accent 2" w:semiHidden="0" w:uiPriority="73" w:unhideWhenUsed="0"/>
+    <w:lsdException w:name="Light Shading Accent 3" w:semiHidden="0" w:uiPriority="60" w:unhideWhenUsed="0"/>
+    <w:lsdException w:name="Light List Accent 3" w:semiHidden="0" w:uiPriority="61" w:unhideWhenUsed="0"/>
+    <w:lsdException w:name="Light Grid Accent 3" w:semiHidden="0" w:uiPriority="62" w:unhideWhenUsed="0"/>
+    <w:lsdException w:name="Medium Shading 1 Accent 3" w:semiHidden="0" w:uiPriority="63" w:unhideWhenUsed="0"/>
+    <w:lsdException w:name="Medium Shading 2 Accent 3" w:semiHidden="0" w:uiPriority="64" w:unhideWhenUsed="0"/>
+    <w:lsdException w:name="Medium List 1 Accent 3" w:semiHidden="0" w:uiPriority="65" w:unhideWhenUsed="0"/>
+    <w:lsdException w:name="Medium List 2 Accent 3" w:semiHidden="0" w:uiPriority="66" w:unhideWhenUsed="0"/>
+    <w:lsdException w:name="Medium Grid 1 Accent 3" w:semiHidden="0" w:uiPriority="67" w:unhideWhenUsed="0"/>
+    <w:lsdException w:name="Medium Grid 2 Accent 3" w:semiHidden="0" w:uiPriority="68" w:unhideWhenUsed="0"/>
+    <w:lsdException w:name="Medium Grid 3 Accent 3" w:semiHidden="0" w:uiPriority="69" w:unhideWhenUsed="0"/>
+    <w:lsdException w:name="Dark List Accent 3" w:semiHidden="0" w:uiPriority="70" w:unhideWhenUsed="0"/>
+    <w:lsdException w:name="Colorful Shading Accent 3" w:semiHidden="0" w:uiPriority="71" w:unhideWhenUsed="0"/>
+    <w:lsdException w:name="Colorful List Accent 3" w:semiHidden="0" w:uiPriority="72" w:unhideWhenUsed="0"/>
+    <w:lsdException w:name="Colorful Grid Accent 3" w:semiHidden="0" w:uiPriority="73" w:unhideWhenUsed="0"/>
+    <w:lsdException w:name="Light Shading Accent 4" w:semiHidden="0" w:uiPriority="60" w:unhideWhenUsed="0"/>
+    <w:lsdException w:name="Light List Accent 4" w:semiHidden="0" w:uiPriority="61" w:unhideWhenUsed="0"/>
+    <w:lsdException w:name="Light Grid Accent 4" w:semiHidden="0" w:uiPriority="62" w:unhideWhenUsed="0"/>
+    <w:lsdException w:name="Medium Shading 1 Accent 4" w:semiHidden="0" w:uiPriority="63" w:unhideWhenUsed="0"/>
+    <w:lsdException w:name="Medium Shading 2 Accent 4" w:semiHidden="0" w:uiPriority="64" w:unhideWhenUsed="0"/>
+    <w:lsdException w:name="Medium List 1 Accent 4" w:semiHidden="0" w:uiPriority="65" w:unhideWhenUsed="0"/>
+    <w:lsdException w:name="Medium List 2 Accent 4" w:semiHidden="0" w:uiPriority="66" w:unhideWhenUsed="0"/>
+    <w:lsdException w:name="Medium Grid 1 Accent 4" w:semiHidden="0" w:uiPriority="67" w:unhideWhenUsed="0"/>
+    <w:lsdException w:name="Medium Grid 2 Accent 4" w:semiHidden="0" w:uiPriority="68" w:unhideWhenUsed="0"/>
+    <w:lsdException w:name="Medium Grid 3 Accent 4" w:semiHidden="0" w:uiPriority="69" w:unhideWhenUsed="0"/>
+    <w:lsdException w:name="Dark List Accent 4" w:semiHidden="0" w:uiPriority="70" w:unhideWhenUsed="0"/>
+    <w:lsdException w:name="Colorful Shading Accent 4" w:semiHidden="0" w:uiPriority="71" w:unhideWhenUsed="0"/>
+    <w:lsdException w:name="Colorful List Accent 4" w:semiHidden="0" w:uiPriority="72" w:unhideWhenUsed="0"/>
+    <w:lsdException w:name="Colorful Grid Accent 4" w:semiHidden="0" w:uiPriority="73" w:unhideWhenUsed="0"/>
+    <w:lsdException w:name="Light Shading Accent 5" w:semiHidden="0" w:uiPriority="60" w:unhideWhenUsed="0"/>
+    <w:lsdException w:name="Light List Accent 5" w:semiHidden="0" w:uiPriority="61" w:unhideWhenUsed="0"/>
+    <w:lsdException w:name="Light Grid Accent 5" w:semiHidden="0" w:uiPriority="62" w:unhideWhenUsed="0"/>
+    <w:lsdException w:name="Medium Shading 1 Accent 5" w:semiHidden="0" w:uiPriority="63" w:unhideWhenUsed="0"/>
+    <w:lsdException w:name="Medium Shading 2 Accent 5" w:semiHidden="0" w:uiPriority="64" w:unhideWhenUsed="0"/>
+    <w:lsdException w:name="Medium List 1 Accent 5" w:semiHidden="0" w:uiPriority="65" w:unhideWhenUsed="0"/>
+    <w:lsdException w:name="Medium List 2 Accent 5" w:semiHidden="0" w:uiPriority="66" w:unhideWhenUsed="0"/>
+    <w:lsdException w:name="Medium Grid 1 Accent 5" w:semiHidden="0" w:uiPriority="67" w:unhideWhenUsed="0"/>
+    <w:lsdException w:name="Medium Grid 2 Accent 5" w:semiHidden="0" w:uiPriority="68" w:unhideWhenUsed="0"/>
+    <w:lsdException w:name="Medium Grid 3 Accent 5" w:semiHidden="0" w:uiPriority="69" w:unhideWhenUsed="0"/>
+    <w:lsdException w:name="Dark List Accent 5" w:semiHidden="0" w:uiPriority="70" w:unhideWhenUsed="0"/>
+    <w:lsdException w:name="Colorful Shading Accent 5" w:semiHidden="0" w:uiPriority="71" w:unhideWhenUsed="0"/>
+    <w:lsdException w:name="Colorful List Accent 5" w:semiHidden="0" w:uiPriority="72" w:unhideWhenUsed="0"/>
+    <w:lsdException w:name="Colorful Grid Accent 5" w:semiHidden="0" w:uiPriority="73" w:unhideWhenUsed="0"/>
+    <w:lsdException w:name="Light Shading Accent 6" w:semiHidden="0" w:uiPriority="60" w:unhideWhenUsed="0"/>
+    <w:lsdException w:name="Light List Accent 6" w:semiHidden="0" w:uiPriority="61" w:unhideWhenUsed="0"/>
+    <w:lsdException w:name="Light Grid Accent 6" w:semiHidden="0" w:uiPriority="62" w:unhideWhenUsed="0"/>
+    <w:lsdException w:name="Medium Shading 1 Accent 6" w:semiHidden="0" w:uiPriority="63" w:unhideWhenUsed="0"/>
+    <w:lsdException w:name="Medium Shading 2 Accent 6" w:semiHidden="0" w:uiPriority="64" w:unhideWhenUsed="0"/>
+    <w:lsdException w:name="Medium List 1 Accent 6" w:semiHidden="0" w:uiPriority="65" w:unhideWhenUsed="0"/>
+    <w:lsdException w:name="Medium List 2 Accent 6" w:semiHidden="0" w:uiPriority="66" w:unhideWhenUsed="0"/>
+    <w:lsdException w:name="Medium Grid 1 Accent 6" w:semiHidden="0" w:uiPriority="67" w:unhideWhenUsed="0"/>
+    <w:lsdException w:name="Medium Grid 2 Accent 6" w:semiHidden="0" w:uiPriority="68" w:unhideWhenUsed="0"/>
+    <w:lsdException w:name="Medium Grid 3 Accent 6" w:semiHidden="0" w:uiPriority="69" w:unhideWhenUsed="0"/>
+    <w:lsdException w:name="Dark List Accent 6" w:semiHidden="0" w:uiPriority="70" w:unhideWhenUsed="0"/>
+    <w:lsdException w:name="Colorful Shading Accent 6" w:semiHidden="0" w:uiPriority="71" w:unhideWhenUsed="0"/>
+    <w:lsdException w:name="Colorful List Accent 6" w:semiHidden="0" w:uiPriority="72" w:unhideWhenUsed="0"/>
+    <w:lsdException w:name="Colorful Grid Accent 6" w:semiHidden="0" w:uiPriority="73" w:unhideWhenUsed="0"/>
+    <w:lsdException w:name="Subtle Emphasis" w:semiHidden="0" w:uiPriority="19" w:unhideWhenUsed="0" w:qFormat="1"/>
+    <w:lsdException w:name="Intense Emphasis" w:semiHidden="0" w:uiPriority="21" w:unhideWhenUsed="0" w:qFormat="1"/>
+    <w:lsdException w:name="Subtle Reference" w:semiHidden="0" w:uiPriority="31" w:unhideWhenUsed="0" w:qFormat="1"/>
+    <w:lsdException w:name="Intense Reference" w:semiHidden="0" w:uiPriority="32" w:unhideWhenUsed="0" w:qFormat="1"/>
+    <w:lsdException w:name="Book Title" w:semiHidden="0" w:uiPriority="33" w:unhideWhenUsed="0" w:qFormat="1"/>
+    <w:lsdException w:name="Bibliography" w:uiPriority="37"/>
+    <w:lsdException w:name="TOC Heading" w:uiPriority="39" w:qFormat="1"/>
   </w:latentStyles>
   <w:style w:type="paragraph" w:default="1" w:styleId="Normal">
     <w:name w:val="Normal"/>
@@ -1223,7 +1042,7 @@
     <w:link w:val="Heading1Char"/>
     <w:uiPriority w:val="9"/>
     <w:qFormat/>
-    <w:rsid w:val="00920130"/>
+    <w:rsid w:val="00B548F2"/>
     <w:pPr>
       <w:keepNext/>
       <w:keepLines/>
@@ -1231,9 +1050,10 @@
       <w:outlineLvl w:val="0"/>
     </w:pPr>
     <w:rPr>
-      <w:rFonts w:asciiTheme="majorHAnsi" w:eastAsiaTheme="majorEastAsia" w:hAnsiTheme="majorHAnsi" w:cstheme="majorBidi"/>
+      <w:rFonts w:ascii="Cambria" w:eastAsiaTheme="majorEastAsia" w:hAnsi="Cambria" w:cstheme="majorBidi"/>
+      <w:b/>
       <w:color w:val="2E74B5" w:themeColor="accent1" w:themeShade="BF"/>
-      <w:sz w:val="32"/>
+      <w:sz w:val="36"/>
       <w:szCs w:val="32"/>
     </w:rPr>
   </w:style>
@@ -1266,6 +1086,7 @@
   <w:style w:type="character" w:default="1" w:styleId="DefaultParagraphFont">
     <w:name w:val="Default Paragraph Font"/>
     <w:uiPriority w:val="1"/>
+    <w:semiHidden/>
     <w:unhideWhenUsed/>
   </w:style>
   <w:style w:type="table" w:default="1" w:styleId="TableNormal">
@@ -1412,12 +1233,451 @@
     <w:basedOn w:val="DefaultParagraphFont"/>
     <w:link w:val="Heading1"/>
     <w:uiPriority w:val="9"/>
-    <w:rsid w:val="00920130"/>
-    <w:rPr>
-      <w:rFonts w:asciiTheme="majorHAnsi" w:eastAsiaTheme="majorEastAsia" w:hAnsiTheme="majorHAnsi" w:cstheme="majorBidi"/>
+    <w:rsid w:val="00B548F2"/>
+    <w:rPr>
+      <w:rFonts w:ascii="Cambria" w:eastAsiaTheme="majorEastAsia" w:hAnsi="Cambria" w:cstheme="majorBidi"/>
+      <w:b/>
       <w:color w:val="2E74B5" w:themeColor="accent1" w:themeShade="BF"/>
-      <w:sz w:val="32"/>
+      <w:sz w:val="36"/>
       <w:szCs w:val="32"/>
+    </w:rPr>
+  </w:style>
+  <w:style w:type="paragraph" w:styleId="BalloonText">
+    <w:name w:val="Balloon Text"/>
+    <w:basedOn w:val="Normal"/>
+    <w:link w:val="BalloonTextChar"/>
+    <w:uiPriority w:val="99"/>
+    <w:semiHidden/>
+    <w:unhideWhenUsed/>
+    <w:rsid w:val="00B548F2"/>
+    <w:pPr>
+      <w:spacing w:after="0" w:line="240" w:lineRule="auto"/>
+    </w:pPr>
+    <w:rPr>
+      <w:rFonts w:ascii="Tahoma" w:hAnsi="Tahoma" w:cs="Tahoma"/>
+      <w:sz w:val="16"/>
+      <w:szCs w:val="16"/>
+    </w:rPr>
+  </w:style>
+  <w:style w:type="character" w:customStyle="1" w:styleId="BalloonTextChar">
+    <w:name w:val="Balloon Text Char"/>
+    <w:basedOn w:val="DefaultParagraphFont"/>
+    <w:link w:val="BalloonText"/>
+    <w:uiPriority w:val="99"/>
+    <w:semiHidden/>
+    <w:rsid w:val="00B548F2"/>
+    <w:rPr>
+      <w:rFonts w:ascii="Tahoma" w:eastAsia="WenQuanYi Micro Hei" w:hAnsi="Tahoma" w:cs="Tahoma"/>
+      <w:sz w:val="16"/>
+      <w:szCs w:val="16"/>
+    </w:rPr>
+  </w:style>
+</w:styles>
+</file>
+
+<file path=word/stylesWithEffects.xml><?xml version="1.0" encoding="utf-8"?>
+<w:styles xmlns:wpc="http://schemas.microsoft.com/office/word/2010/wordprocessingCanvas" xmlns:mc="http://schemas.openxmlformats.org/markup-compatibility/2006" xmlns:o="urn:schemas-microsoft-com:office:office" xmlns:r="http://schemas.openxmlformats.org/officeDocument/2006/relationships" xmlns:m="http://schemas.openxmlformats.org/officeDocument/2006/math" xmlns:v="urn:schemas-microsoft-com:vml" xmlns:wp14="http://schemas.microsoft.com/office/word/2010/wordprocessingDrawing" xmlns:wp="http://schemas.openxmlformats.org/drawingml/2006/wordprocessingDrawing" xmlns:w10="urn:schemas-microsoft-com:office:word" xmlns:w="http://schemas.openxmlformats.org/wordprocessingml/2006/main" xmlns:w14="http://schemas.microsoft.com/office/word/2010/wordml" xmlns:wpg="http://schemas.microsoft.com/office/word/2010/wordprocessingGroup" xmlns:wpi="http://schemas.microsoft.com/office/word/2010/wordprocessingInk" xmlns:wne="http://schemas.microsoft.com/office/word/2006/wordml" xmlns:wps="http://schemas.microsoft.com/office/word/2010/wordprocessingShape" mc:Ignorable="w14 wp14">
+  <w:docDefaults>
+    <w:rPrDefault>
+      <w:rPr>
+        <w:rFonts w:asciiTheme="minorHAnsi" w:eastAsiaTheme="minorHAnsi" w:hAnsiTheme="minorHAnsi" w:cstheme="minorBidi"/>
+        <w:sz w:val="22"/>
+        <w:szCs w:val="22"/>
+        <w:lang w:val="en-US" w:eastAsia="en-US" w:bidi="ar-SA"/>
+      </w:rPr>
+    </w:rPrDefault>
+    <w:pPrDefault>
+      <w:pPr>
+        <w:spacing w:after="160" w:line="259" w:lineRule="auto"/>
+      </w:pPr>
+    </w:pPrDefault>
+  </w:docDefaults>
+  <w:latentStyles w:defLockedState="0" w:defUIPriority="99" w:defSemiHidden="1" w:defUnhideWhenUsed="1" w:defQFormat="0" w:count="267">
+    <w:lsdException w:name="Normal" w:semiHidden="0" w:uiPriority="0" w:unhideWhenUsed="0" w:qFormat="1"/>
+    <w:lsdException w:name="heading 1" w:semiHidden="0" w:uiPriority="9" w:unhideWhenUsed="0" w:qFormat="1"/>
+    <w:lsdException w:name="heading 2" w:uiPriority="9" w:qFormat="1"/>
+    <w:lsdException w:name="heading 3" w:uiPriority="9" w:qFormat="1"/>
+    <w:lsdException w:name="heading 4" w:uiPriority="9" w:qFormat="1"/>
+    <w:lsdException w:name="heading 5" w:uiPriority="9" w:qFormat="1"/>
+    <w:lsdException w:name="heading 6" w:uiPriority="9" w:qFormat="1"/>
+    <w:lsdException w:name="heading 7" w:uiPriority="9" w:qFormat="1"/>
+    <w:lsdException w:name="heading 8" w:uiPriority="9" w:qFormat="1"/>
+    <w:lsdException w:name="heading 9" w:uiPriority="9" w:qFormat="1"/>
+    <w:lsdException w:name="toc 1" w:uiPriority="39"/>
+    <w:lsdException w:name="toc 2" w:uiPriority="39"/>
+    <w:lsdException w:name="toc 3" w:uiPriority="39"/>
+    <w:lsdException w:name="toc 4" w:uiPriority="39"/>
+    <w:lsdException w:name="toc 5" w:uiPriority="39"/>
+    <w:lsdException w:name="toc 6" w:uiPriority="39"/>
+    <w:lsdException w:name="toc 7" w:uiPriority="39"/>
+    <w:lsdException w:name="toc 8" w:uiPriority="39"/>
+    <w:lsdException w:name="toc 9" w:uiPriority="39"/>
+    <w:lsdException w:name="caption" w:uiPriority="35" w:qFormat="1"/>
+    <w:lsdException w:name="Title" w:semiHidden="0" w:uiPriority="10" w:unhideWhenUsed="0" w:qFormat="1"/>
+    <w:lsdException w:name="Default Paragraph Font" w:uiPriority="1"/>
+    <w:lsdException w:name="Subtitle" w:semiHidden="0" w:uiPriority="11" w:unhideWhenUsed="0" w:qFormat="1"/>
+    <w:lsdException w:name="Strong" w:semiHidden="0" w:uiPriority="22" w:unhideWhenUsed="0" w:qFormat="1"/>
+    <w:lsdException w:name="Emphasis" w:semiHidden="0" w:uiPriority="20" w:unhideWhenUsed="0" w:qFormat="1"/>
+    <w:lsdException w:name="Table Grid" w:semiHidden="0" w:uiPriority="39" w:unhideWhenUsed="0"/>
+    <w:lsdException w:name="Placeholder Text" w:unhideWhenUsed="0"/>
+    <w:lsdException w:name="No Spacing" w:semiHidden="0" w:uiPriority="1" w:unhideWhenUsed="0" w:qFormat="1"/>
+    <w:lsdException w:name="Light Shading" w:semiHidden="0" w:uiPriority="60" w:unhideWhenUsed="0"/>
+    <w:lsdException w:name="Light List" w:semiHidden="0" w:uiPriority="61" w:unhideWhenUsed="0"/>
+    <w:lsdException w:name="Light Grid" w:semiHidden="0" w:uiPriority="62" w:unhideWhenUsed="0"/>
+    <w:lsdException w:name="Medium Shading 1" w:semiHidden="0" w:uiPriority="63" w:unhideWhenUsed="0"/>
+    <w:lsdException w:name="Medium Shading 2" w:semiHidden="0" w:uiPriority="64" w:unhideWhenUsed="0"/>
+    <w:lsdException w:name="Medium List 1" w:semiHidden="0" w:uiPriority="65" w:unhideWhenUsed="0"/>
+    <w:lsdException w:name="Medium List 2" w:semiHidden="0" w:uiPriority="66" w:unhideWhenUsed="0"/>
+    <w:lsdException w:name="Medium Grid 1" w:semiHidden="0" w:uiPriority="67" w:unhideWhenUsed="0"/>
+    <w:lsdException w:name="Medium Grid 2" w:semiHidden="0" w:uiPriority="68" w:unhideWhenUsed="0"/>
+    <w:lsdException w:name="Medium Grid 3" w:semiHidden="0" w:uiPriority="69" w:unhideWhenUsed="0"/>
+    <w:lsdException w:name="Dark List" w:semiHidden="0" w:uiPriority="70" w:unhideWhenUsed="0"/>
+    <w:lsdException w:name="Colorful Shading" w:semiHidden="0" w:uiPriority="71" w:unhideWhenUsed="0"/>
+    <w:lsdException w:name="Colorful List" w:semiHidden="0" w:uiPriority="72" w:unhideWhenUsed="0"/>
+    <w:lsdException w:name="Colorful Grid" w:semiHidden="0" w:uiPriority="73" w:unhideWhenUsed="0"/>
+    <w:lsdException w:name="Light Shading Accent 1" w:semiHidden="0" w:uiPriority="60" w:unhideWhenUsed="0"/>
+    <w:lsdException w:name="Light List Accent 1" w:semiHidden="0" w:uiPriority="61" w:unhideWhenUsed="0"/>
+    <w:lsdException w:name="Light Grid Accent 1" w:semiHidden="0" w:uiPriority="62" w:unhideWhenUsed="0"/>
+    <w:lsdException w:name="Medium Shading 1 Accent 1" w:semiHidden="0" w:uiPriority="63" w:unhideWhenUsed="0"/>
+    <w:lsdException w:name="Medium Shading 2 Accent 1" w:semiHidden="0" w:uiPriority="64" w:unhideWhenUsed="0"/>
+    <w:lsdException w:name="Medium List 1 Accent 1" w:semiHidden="0" w:uiPriority="65" w:unhideWhenUsed="0"/>
+    <w:lsdException w:name="Revision" w:unhideWhenUsed="0"/>
+    <w:lsdException w:name="List Paragraph" w:semiHidden="0" w:uiPriority="34" w:unhideWhenUsed="0" w:qFormat="1"/>
+    <w:lsdException w:name="Quote" w:semiHidden="0" w:uiPriority="29" w:unhideWhenUsed="0" w:qFormat="1"/>
+    <w:lsdException w:name="Intense Quote" w:semiHidden="0" w:uiPriority="30" w:unhideWhenUsed="0" w:qFormat="1"/>
+    <w:lsdException w:name="Medium List 2 Accent 1" w:semiHidden="0" w:uiPriority="66" w:unhideWhenUsed="0"/>
+    <w:lsdException w:name="Medium Grid 1 Accent 1" w:semiHidden="0" w:uiPriority="67" w:unhideWhenUsed="0"/>
+    <w:lsdException w:name="Medium Grid 2 Accent 1" w:semiHidden="0" w:uiPriority="68" w:unhideWhenUsed="0"/>
+    <w:lsdException w:name="Medium Grid 3 Accent 1" w:semiHidden="0" w:uiPriority="69" w:unhideWhenUsed="0"/>
+    <w:lsdException w:name="Dark List Accent 1" w:semiHidden="0" w:uiPriority="70" w:unhideWhenUsed="0"/>
+    <w:lsdException w:name="Colorful Shading Accent 1" w:semiHidden="0" w:uiPriority="71" w:unhideWhenUsed="0"/>
+    <w:lsdException w:name="Colorful List Accent 1" w:semiHidden="0" w:uiPriority="72" w:unhideWhenUsed="0"/>
+    <w:lsdException w:name="Colorful Grid Accent 1" w:semiHidden="0" w:uiPriority="73" w:unhideWhenUsed="0"/>
+    <w:lsdException w:name="Light Shading Accent 2" w:semiHidden="0" w:uiPriority="60" w:unhideWhenUsed="0"/>
+    <w:lsdException w:name="Light List Accent 2" w:semiHidden="0" w:uiPriority="61" w:unhideWhenUsed="0"/>
+    <w:lsdException w:name="Light Grid Accent 2" w:semiHidden="0" w:uiPriority="62" w:unhideWhenUsed="0"/>
+    <w:lsdException w:name="Medium Shading 1 Accent 2" w:semiHidden="0" w:uiPriority="63" w:unhideWhenUsed="0"/>
+    <w:lsdException w:name="Medium Shading 2 Accent 2" w:semiHidden="0" w:uiPriority="64" w:unhideWhenUsed="0"/>
+    <w:lsdException w:name="Medium List 1 Accent 2" w:semiHidden="0" w:uiPriority="65" w:unhideWhenUsed="0"/>
+    <w:lsdException w:name="Medium List 2 Accent 2" w:semiHidden="0" w:uiPriority="66" w:unhideWhenUsed="0"/>
+    <w:lsdException w:name="Medium Grid 1 Accent 2" w:semiHidden="0" w:uiPriority="67" w:unhideWhenUsed="0"/>
+    <w:lsdException w:name="Medium Grid 2 Accent 2" w:semiHidden="0" w:uiPriority="68" w:unhideWhenUsed="0"/>
+    <w:lsdException w:name="Medium Grid 3 Accent 2" w:semiHidden="0" w:uiPriority="69" w:unhideWhenUsed="0"/>
+    <w:lsdException w:name="Dark List Accent 2" w:semiHidden="0" w:uiPriority="70" w:unhideWhenUsed="0"/>
+    <w:lsdException w:name="Colorful Shading Accent 2" w:semiHidden="0" w:uiPriority="71" w:unhideWhenUsed="0"/>
+    <w:lsdException w:name="Colorful List Accent 2" w:semiHidden="0" w:uiPriority="72" w:unhideWhenUsed="0"/>
+    <w:lsdException w:name="Colorful Grid Accent 2" w:semiHidden="0" w:uiPriority="73" w:unhideWhenUsed="0"/>
+    <w:lsdException w:name="Light Shading Accent 3" w:semiHidden="0" w:uiPriority="60" w:unhideWhenUsed="0"/>
+    <w:lsdException w:name="Light List Accent 3" w:semiHidden="0" w:uiPriority="61" w:unhideWhenUsed="0"/>
+    <w:lsdException w:name="Light Grid Accent 3" w:semiHidden="0" w:uiPriority="62" w:unhideWhenUsed="0"/>
+    <w:lsdException w:name="Medium Shading 1 Accent 3" w:semiHidden="0" w:uiPriority="63" w:unhideWhenUsed="0"/>
+    <w:lsdException w:name="Medium Shading 2 Accent 3" w:semiHidden="0" w:uiPriority="64" w:unhideWhenUsed="0"/>
+    <w:lsdException w:name="Medium List 1 Accent 3" w:semiHidden="0" w:uiPriority="65" w:unhideWhenUsed="0"/>
+    <w:lsdException w:name="Medium List 2 Accent 3" w:semiHidden="0" w:uiPriority="66" w:unhideWhenUsed="0"/>
+    <w:lsdException w:name="Medium Grid 1 Accent 3" w:semiHidden="0" w:uiPriority="67" w:unhideWhenUsed="0"/>
+    <w:lsdException w:name="Medium Grid 2 Accent 3" w:semiHidden="0" w:uiPriority="68" w:unhideWhenUsed="0"/>
+    <w:lsdException w:name="Medium Grid 3 Accent 3" w:semiHidden="0" w:uiPriority="69" w:unhideWhenUsed="0"/>
+    <w:lsdException w:name="Dark List Accent 3" w:semiHidden="0" w:uiPriority="70" w:unhideWhenUsed="0"/>
+    <w:lsdException w:name="Colorful Shading Accent 3" w:semiHidden="0" w:uiPriority="71" w:unhideWhenUsed="0"/>
+    <w:lsdException w:name="Colorful List Accent 3" w:semiHidden="0" w:uiPriority="72" w:unhideWhenUsed="0"/>
+    <w:lsdException w:name="Colorful Grid Accent 3" w:semiHidden="0" w:uiPriority="73" w:unhideWhenUsed="0"/>
+    <w:lsdException w:name="Light Shading Accent 4" w:semiHidden="0" w:uiPriority="60" w:unhideWhenUsed="0"/>
+    <w:lsdException w:name="Light List Accent 4" w:semiHidden="0" w:uiPriority="61" w:unhideWhenUsed="0"/>
+    <w:lsdException w:name="Light Grid Accent 4" w:semiHidden="0" w:uiPriority="62" w:unhideWhenUsed="0"/>
+    <w:lsdException w:name="Medium Shading 1 Accent 4" w:semiHidden="0" w:uiPriority="63" w:unhideWhenUsed="0"/>
+    <w:lsdException w:name="Medium Shading 2 Accent 4" w:semiHidden="0" w:uiPriority="64" w:unhideWhenUsed="0"/>
+    <w:lsdException w:name="Medium List 1 Accent 4" w:semiHidden="0" w:uiPriority="65" w:unhideWhenUsed="0"/>
+    <w:lsdException w:name="Medium List 2 Accent 4" w:semiHidden="0" w:uiPriority="66" w:unhideWhenUsed="0"/>
+    <w:lsdException w:name="Medium Grid 1 Accent 4" w:semiHidden="0" w:uiPriority="67" w:unhideWhenUsed="0"/>
+    <w:lsdException w:name="Medium Grid 2 Accent 4" w:semiHidden="0" w:uiPriority="68" w:unhideWhenUsed="0"/>
+    <w:lsdException w:name="Medium Grid 3 Accent 4" w:semiHidden="0" w:uiPriority="69" w:unhideWhenUsed="0"/>
+    <w:lsdException w:name="Dark List Accent 4" w:semiHidden="0" w:uiPriority="70" w:unhideWhenUsed="0"/>
+    <w:lsdException w:name="Colorful Shading Accent 4" w:semiHidden="0" w:uiPriority="71" w:unhideWhenUsed="0"/>
+    <w:lsdException w:name="Colorful List Accent 4" w:semiHidden="0" w:uiPriority="72" w:unhideWhenUsed="0"/>
+    <w:lsdException w:name="Colorful Grid Accent 4" w:semiHidden="0" w:uiPriority="73" w:unhideWhenUsed="0"/>
+    <w:lsdException w:name="Light Shading Accent 5" w:semiHidden="0" w:uiPriority="60" w:unhideWhenUsed="0"/>
+    <w:lsdException w:name="Light List Accent 5" w:semiHidden="0" w:uiPriority="61" w:unhideWhenUsed="0"/>
+    <w:lsdException w:name="Light Grid Accent 5" w:semiHidden="0" w:uiPriority="62" w:unhideWhenUsed="0"/>
+    <w:lsdException w:name="Medium Shading 1 Accent 5" w:semiHidden="0" w:uiPriority="63" w:unhideWhenUsed="0"/>
+    <w:lsdException w:name="Medium Shading 2 Accent 5" w:semiHidden="0" w:uiPriority="64" w:unhideWhenUsed="0"/>
+    <w:lsdException w:name="Medium List 1 Accent 5" w:semiHidden="0" w:uiPriority="65" w:unhideWhenUsed="0"/>
+    <w:lsdException w:name="Medium List 2 Accent 5" w:semiHidden="0" w:uiPriority="66" w:unhideWhenUsed="0"/>
+    <w:lsdException w:name="Medium Grid 1 Accent 5" w:semiHidden="0" w:uiPriority="67" w:unhideWhenUsed="0"/>
+    <w:lsdException w:name="Medium Grid 2 Accent 5" w:semiHidden="0" w:uiPriority="68" w:unhideWhenUsed="0"/>
+    <w:lsdException w:name="Medium Grid 3 Accent 5" w:semiHidden="0" w:uiPriority="69" w:unhideWhenUsed="0"/>
+    <w:lsdException w:name="Dark List Accent 5" w:semiHidden="0" w:uiPriority="70" w:unhideWhenUsed="0"/>
+    <w:lsdException w:name="Colorful Shading Accent 5" w:semiHidden="0" w:uiPriority="71" w:unhideWhenUsed="0"/>
+    <w:lsdException w:name="Colorful List Accent 5" w:semiHidden="0" w:uiPriority="72" w:unhideWhenUsed="0"/>
+    <w:lsdException w:name="Colorful Grid Accent 5" w:semiHidden="0" w:uiPriority="73" w:unhideWhenUsed="0"/>
+    <w:lsdException w:name="Light Shading Accent 6" w:semiHidden="0" w:uiPriority="60" w:unhideWhenUsed="0"/>
+    <w:lsdException w:name="Light List Accent 6" w:semiHidden="0" w:uiPriority="61" w:unhideWhenUsed="0"/>
+    <w:lsdException w:name="Light Grid Accent 6" w:semiHidden="0" w:uiPriority="62" w:unhideWhenUsed="0"/>
+    <w:lsdException w:name="Medium Shading 1 Accent 6" w:semiHidden="0" w:uiPriority="63" w:unhideWhenUsed="0"/>
+    <w:lsdException w:name="Medium Shading 2 Accent 6" w:semiHidden="0" w:uiPriority="64" w:unhideWhenUsed="0"/>
+    <w:lsdException w:name="Medium List 1 Accent 6" w:semiHidden="0" w:uiPriority="65" w:unhideWhenUsed="0"/>
+    <w:lsdException w:name="Medium List 2 Accent 6" w:semiHidden="0" w:uiPriority="66" w:unhideWhenUsed="0"/>
+    <w:lsdException w:name="Medium Grid 1 Accent 6" w:semiHidden="0" w:uiPriority="67" w:unhideWhenUsed="0"/>
+    <w:lsdException w:name="Medium Grid 2 Accent 6" w:semiHidden="0" w:uiPriority="68" w:unhideWhenUsed="0"/>
+    <w:lsdException w:name="Medium Grid 3 Accent 6" w:semiHidden="0" w:uiPriority="69" w:unhideWhenUsed="0"/>
+    <w:lsdException w:name="Dark List Accent 6" w:semiHidden="0" w:uiPriority="70" w:unhideWhenUsed="0"/>
+    <w:lsdException w:name="Colorful Shading Accent 6" w:semiHidden="0" w:uiPriority="71" w:unhideWhenUsed="0"/>
+    <w:lsdException w:name="Colorful List Accent 6" w:semiHidden="0" w:uiPriority="72" w:unhideWhenUsed="0"/>
+    <w:lsdException w:name="Colorful Grid Accent 6" w:semiHidden="0" w:uiPriority="73" w:unhideWhenUsed="0"/>
+    <w:lsdException w:name="Subtle Emphasis" w:semiHidden="0" w:uiPriority="19" w:unhideWhenUsed="0" w:qFormat="1"/>
+    <w:lsdException w:name="Intense Emphasis" w:semiHidden="0" w:uiPriority="21" w:unhideWhenUsed="0" w:qFormat="1"/>
+    <w:lsdException w:name="Subtle Reference" w:semiHidden="0" w:uiPriority="31" w:unhideWhenUsed="0" w:qFormat="1"/>
+    <w:lsdException w:name="Intense Reference" w:semiHidden="0" w:uiPriority="32" w:unhideWhenUsed="0" w:qFormat="1"/>
+    <w:lsdException w:name="Book Title" w:semiHidden="0" w:uiPriority="33" w:unhideWhenUsed="0" w:qFormat="1"/>
+    <w:lsdException w:name="Bibliography" w:uiPriority="37"/>
+    <w:lsdException w:name="TOC Heading" w:uiPriority="39" w:qFormat="1"/>
+  </w:latentStyles>
+  <w:style w:type="paragraph" w:default="1" w:styleId="Normal">
+    <w:name w:val="Normal"/>
+    <w:qFormat/>
+    <w:rsid w:val="003550CF"/>
+    <w:pPr>
+      <w:suppressAutoHyphens/>
+      <w:spacing w:after="200" w:line="276" w:lineRule="auto"/>
+    </w:pPr>
+    <w:rPr>
+      <w:rFonts w:ascii="Calibri" w:eastAsia="WenQuanYi Micro Hei" w:hAnsi="Calibri" w:cs="Calibri"/>
+    </w:rPr>
+  </w:style>
+  <w:style w:type="paragraph" w:styleId="Heading1">
+    <w:name w:val="heading 1"/>
+    <w:basedOn w:val="Normal"/>
+    <w:next w:val="Normal"/>
+    <w:link w:val="Heading1Char"/>
+    <w:uiPriority w:val="9"/>
+    <w:qFormat/>
+    <w:rsid w:val="00B548F2"/>
+    <w:pPr>
+      <w:keepNext/>
+      <w:keepLines/>
+      <w:spacing w:before="240" w:after="0"/>
+      <w:outlineLvl w:val="0"/>
+    </w:pPr>
+    <w:rPr>
+      <w:rFonts w:ascii="Cambria" w:eastAsiaTheme="majorEastAsia" w:hAnsi="Cambria" w:cstheme="majorBidi"/>
+      <w:b/>
+      <w:color w:val="2E74B5" w:themeColor="accent1" w:themeShade="BF"/>
+      <w:sz w:val="36"/>
+      <w:szCs w:val="32"/>
+    </w:rPr>
+  </w:style>
+  <w:style w:type="paragraph" w:styleId="Heading2">
+    <w:name w:val="heading 2"/>
+    <w:basedOn w:val="Normal"/>
+    <w:next w:val="Normal"/>
+    <w:link w:val="Heading2Char"/>
+    <w:uiPriority w:val="9"/>
+    <w:unhideWhenUsed/>
+    <w:qFormat/>
+    <w:rsid w:val="003550CF"/>
+    <w:pPr>
+      <w:keepNext/>
+      <w:keepLines/>
+      <w:numPr>
+        <w:numId w:val="1"/>
+      </w:numPr>
+      <w:spacing w:before="200" w:after="0"/>
+      <w:outlineLvl w:val="1"/>
+    </w:pPr>
+    <w:rPr>
+      <w:rFonts w:ascii="Cambria" w:hAnsi="Cambria"/>
+      <w:b/>
+      <w:bCs/>
+      <w:sz w:val="26"/>
+      <w:szCs w:val="26"/>
+    </w:rPr>
+  </w:style>
+  <w:style w:type="character" w:default="1" w:styleId="DefaultParagraphFont">
+    <w:name w:val="Default Paragraph Font"/>
+    <w:uiPriority w:val="1"/>
+    <w:semiHidden/>
+    <w:unhideWhenUsed/>
+  </w:style>
+  <w:style w:type="table" w:default="1" w:styleId="TableNormal">
+    <w:name w:val="Normal Table"/>
+    <w:uiPriority w:val="99"/>
+    <w:semiHidden/>
+    <w:unhideWhenUsed/>
+    <w:tblPr>
+      <w:tblInd w:w="0" w:type="dxa"/>
+      <w:tblCellMar>
+        <w:top w:w="0" w:type="dxa"/>
+        <w:left w:w="108" w:type="dxa"/>
+        <w:bottom w:w="0" w:type="dxa"/>
+        <w:right w:w="108" w:type="dxa"/>
+      </w:tblCellMar>
+    </w:tblPr>
+  </w:style>
+  <w:style w:type="numbering" w:default="1" w:styleId="NoList">
+    <w:name w:val="No List"/>
+    <w:uiPriority w:val="99"/>
+    <w:semiHidden/>
+    <w:unhideWhenUsed/>
+  </w:style>
+  <w:style w:type="character" w:customStyle="1" w:styleId="Heading2Char">
+    <w:name w:val="Heading 2 Char"/>
+    <w:basedOn w:val="DefaultParagraphFont"/>
+    <w:link w:val="Heading2"/>
+    <w:uiPriority w:val="9"/>
+    <w:rsid w:val="003550CF"/>
+    <w:rPr>
+      <w:rFonts w:ascii="Cambria" w:eastAsia="WenQuanYi Micro Hei" w:hAnsi="Cambria" w:cs="Calibri"/>
+      <w:b/>
+      <w:bCs/>
+      <w:sz w:val="26"/>
+      <w:szCs w:val="26"/>
+    </w:rPr>
+  </w:style>
+  <w:style w:type="character" w:customStyle="1" w:styleId="HTMLPreformattedChar">
+    <w:name w:val="HTML Preformatted Char"/>
+    <w:basedOn w:val="DefaultParagraphFont"/>
+    <w:link w:val="HTMLPreformatted"/>
+    <w:uiPriority w:val="99"/>
+    <w:semiHidden/>
+    <w:rsid w:val="003550CF"/>
+    <w:rPr>
+      <w:rFonts w:ascii="Courier New" w:hAnsi="Courier New" w:cs="Courier New"/>
+      <w:color w:val="000000"/>
+      <w:sz w:val="20"/>
+      <w:szCs w:val="20"/>
+    </w:rPr>
+  </w:style>
+  <w:style w:type="character" w:customStyle="1" w:styleId="PlainTextChar">
+    <w:name w:val="Plain Text Char"/>
+    <w:basedOn w:val="DefaultParagraphFont"/>
+    <w:link w:val="PlainText"/>
+    <w:uiPriority w:val="99"/>
+    <w:semiHidden/>
+    <w:rsid w:val="003550CF"/>
+    <w:rPr>
+      <w:rFonts w:ascii="Courier New" w:hAnsi="Courier New"/>
+      <w:sz w:val="20"/>
+      <w:szCs w:val="21"/>
+    </w:rPr>
+  </w:style>
+  <w:style w:type="paragraph" w:styleId="HTMLPreformatted">
+    <w:name w:val="HTML Preformatted"/>
+    <w:basedOn w:val="Normal"/>
+    <w:link w:val="HTMLPreformattedChar"/>
+    <w:uiPriority w:val="99"/>
+    <w:semiHidden/>
+    <w:unhideWhenUsed/>
+    <w:rsid w:val="003550CF"/>
+    <w:pPr>
+      <w:tabs>
+        <w:tab w:val="left" w:pos="916"/>
+        <w:tab w:val="left" w:pos="1832"/>
+        <w:tab w:val="left" w:pos="2748"/>
+        <w:tab w:val="left" w:pos="3664"/>
+        <w:tab w:val="left" w:pos="4580"/>
+        <w:tab w:val="left" w:pos="5496"/>
+        <w:tab w:val="left" w:pos="6412"/>
+        <w:tab w:val="left" w:pos="7328"/>
+        <w:tab w:val="left" w:pos="8244"/>
+        <w:tab w:val="left" w:pos="9160"/>
+        <w:tab w:val="left" w:pos="10076"/>
+        <w:tab w:val="left" w:pos="10992"/>
+        <w:tab w:val="left" w:pos="11908"/>
+        <w:tab w:val="left" w:pos="12824"/>
+        <w:tab w:val="left" w:pos="13740"/>
+        <w:tab w:val="left" w:pos="14656"/>
+      </w:tabs>
+      <w:spacing w:after="0" w:line="240" w:lineRule="auto"/>
+    </w:pPr>
+    <w:rPr>
+      <w:rFonts w:ascii="Courier New" w:eastAsiaTheme="minorHAnsi" w:hAnsi="Courier New" w:cs="Courier New"/>
+      <w:color w:val="000000"/>
+      <w:sz w:val="20"/>
+      <w:szCs w:val="20"/>
+    </w:rPr>
+  </w:style>
+  <w:style w:type="character" w:customStyle="1" w:styleId="HTMLPreformattedChar1">
+    <w:name w:val="HTML Preformatted Char1"/>
+    <w:basedOn w:val="DefaultParagraphFont"/>
+    <w:uiPriority w:val="99"/>
+    <w:semiHidden/>
+    <w:rsid w:val="003550CF"/>
+    <w:rPr>
+      <w:rFonts w:ascii="Consolas" w:eastAsia="WenQuanYi Micro Hei" w:hAnsi="Consolas" w:cs="Calibri"/>
+      <w:sz w:val="20"/>
+      <w:szCs w:val="20"/>
+    </w:rPr>
+  </w:style>
+  <w:style w:type="paragraph" w:styleId="PlainText">
+    <w:name w:val="Plain Text"/>
+    <w:basedOn w:val="Normal"/>
+    <w:link w:val="PlainTextChar"/>
+    <w:uiPriority w:val="99"/>
+    <w:semiHidden/>
+    <w:unhideWhenUsed/>
+    <w:rsid w:val="003550CF"/>
+    <w:pPr>
+      <w:spacing w:after="0" w:line="240" w:lineRule="auto"/>
+    </w:pPr>
+    <w:rPr>
+      <w:rFonts w:ascii="Courier New" w:eastAsiaTheme="minorHAnsi" w:hAnsi="Courier New" w:cstheme="minorBidi"/>
+      <w:sz w:val="20"/>
+      <w:szCs w:val="21"/>
+    </w:rPr>
+  </w:style>
+  <w:style w:type="character" w:customStyle="1" w:styleId="PlainTextChar1">
+    <w:name w:val="Plain Text Char1"/>
+    <w:basedOn w:val="DefaultParagraphFont"/>
+    <w:uiPriority w:val="99"/>
+    <w:semiHidden/>
+    <w:rsid w:val="003550CF"/>
+    <w:rPr>
+      <w:rFonts w:ascii="Consolas" w:eastAsia="WenQuanYi Micro Hei" w:hAnsi="Consolas" w:cs="Calibri"/>
+      <w:sz w:val="21"/>
+      <w:szCs w:val="21"/>
+    </w:rPr>
+  </w:style>
+  <w:style w:type="character" w:customStyle="1" w:styleId="Heading1Char">
+    <w:name w:val="Heading 1 Char"/>
+    <w:basedOn w:val="DefaultParagraphFont"/>
+    <w:link w:val="Heading1"/>
+    <w:uiPriority w:val="9"/>
+    <w:rsid w:val="00B548F2"/>
+    <w:rPr>
+      <w:rFonts w:ascii="Cambria" w:eastAsiaTheme="majorEastAsia" w:hAnsi="Cambria" w:cstheme="majorBidi"/>
+      <w:b/>
+      <w:color w:val="2E74B5" w:themeColor="accent1" w:themeShade="BF"/>
+      <w:sz w:val="36"/>
+      <w:szCs w:val="32"/>
+    </w:rPr>
+  </w:style>
+  <w:style w:type="paragraph" w:styleId="BalloonText">
+    <w:name w:val="Balloon Text"/>
+    <w:basedOn w:val="Normal"/>
+    <w:link w:val="BalloonTextChar"/>
+    <w:uiPriority w:val="99"/>
+    <w:semiHidden/>
+    <w:unhideWhenUsed/>
+    <w:rsid w:val="00B548F2"/>
+    <w:pPr>
+      <w:spacing w:after="0" w:line="240" w:lineRule="auto"/>
+    </w:pPr>
+    <w:rPr>
+      <w:rFonts w:ascii="Tahoma" w:hAnsi="Tahoma" w:cs="Tahoma"/>
+      <w:sz w:val="16"/>
+      <w:szCs w:val="16"/>
+    </w:rPr>
+  </w:style>
+  <w:style w:type="character" w:customStyle="1" w:styleId="BalloonTextChar">
+    <w:name w:val="Balloon Text Char"/>
+    <w:basedOn w:val="DefaultParagraphFont"/>
+    <w:link w:val="BalloonText"/>
+    <w:uiPriority w:val="99"/>
+    <w:semiHidden/>
+    <w:rsid w:val="00B548F2"/>
+    <w:rPr>
+      <w:rFonts w:ascii="Tahoma" w:eastAsia="WenQuanYi Micro Hei" w:hAnsi="Tahoma" w:cs="Tahoma"/>
+      <w:sz w:val="16"/>
+      <w:szCs w:val="16"/>
     </w:rPr>
   </w:style>
 </w:styles>
@@ -1678,7 +1938,7 @@
   <a:extraClrSchemeLst/>
   <a:extLst>
     <a:ext uri="{05A4C25C-085E-4340-85A3-A5531E510DB2}">
-      <thm15:themeFamily xmlns:thm15="http://schemas.microsoft.com/office/thememl/2012/main" name="Office Theme" id="{62F939B6-93AF-4DB8-9C6B-D6C7DFDC589F}" vid="{4A3C46E8-61CC-4603-A589-7422A47A8E4A}"/>
+      <thm15:themeFamily xmlns:thm15="http://schemas.microsoft.com/office/thememl/2012/main" xmlns="" name="Office Theme" id="{62F939B6-93AF-4DB8-9C6B-D6C7DFDC589F}" vid="{4A3C46E8-61CC-4603-A589-7422A47A8E4A}"/>
     </a:ext>
   </a:extLst>
 </a:theme>

</xml_diff>